<commit_message>
#create new function freeAll, update outline-design, create new folder Animmated version...
</commit_message>
<xml_diff>
--- a/doc/Class9_36_Outline-design - Command line version.docx
+++ b/doc/Class9_36_Outline-design - Command line version.docx
@@ -176,7 +176,7 @@
           <w:szCs w:val="30"/>
           <w:u w:val="single"/>
         </w:rPr>
-        <w:t>1</w:t>
+        <w:t>3</w:t>
       </w:r>
       <w:r>
         <w:rPr>
@@ -518,7 +518,7 @@
     <w:p>
       <w:pPr>
         <w:rPr>
-          <w:rFonts w:asciiTheme="minorHAnsi" w:eastAsiaTheme="minorHAnsi" w:hAnsiTheme="minorHAnsi" w:hint="eastAsia"/>
+          <w:rFonts w:asciiTheme="minorHAnsi" w:eastAsiaTheme="minorHAnsi" w:hAnsiTheme="minorHAnsi"/>
         </w:rPr>
       </w:pPr>
     </w:p>
@@ -706,28 +706,31 @@
         </w:rPr>
         <w:t>最大完工时间</w:t>
       </w:r>
-      <w:r>
-        <w:rPr>
-          <w:rFonts w:asciiTheme="minorHAnsi" w:eastAsiaTheme="minorHAnsi" w:hAnsiTheme="minorHAnsi"/>
-          <w:color w:val="000000"/>
-        </w:rPr>
-        <w:br/>
-      </w:r>
-      <w:r>
+    </w:p>
+    <w:p>
+      <w:pPr>
+        <w:pStyle w:val="HTML"/>
+        <w:shd w:val="clear" w:color="auto" w:fill="FFFFFF"/>
         <w:rPr>
           <w:rFonts w:asciiTheme="minorHAnsi" w:eastAsiaTheme="minorHAnsi" w:hAnsiTheme="minorHAnsi"/>
           <w:b/>
           <w:bCs/>
           <w:color w:val="000080"/>
         </w:rPr>
-        <w:t xml:space="preserve">struct </w:t>
-      </w:r>
-      <w:r>
-        <w:rPr>
-          <w:rFonts w:asciiTheme="minorHAnsi" w:eastAsiaTheme="minorHAnsi" w:hAnsiTheme="minorHAnsi"/>
-          <w:color w:val="008080"/>
-        </w:rPr>
-        <w:t xml:space="preserve">machine </w:t>
+      </w:pPr>
+      <w:r>
+        <w:rPr>
+          <w:rFonts w:asciiTheme="minorHAnsi" w:eastAsiaTheme="minorHAnsi" w:hAnsiTheme="minorHAnsi"/>
+          <w:color w:val="000000"/>
+        </w:rPr>
+        <w:t xml:space="preserve"> </w:t>
+      </w:r>
+      <w:r>
+        <w:rPr>
+          <w:rFonts w:asciiTheme="minorHAnsi" w:eastAsiaTheme="minorHAnsi" w:hAnsiTheme="minorHAnsi"/>
+          <w:color w:val="371F80"/>
+        </w:rPr>
+        <w:t xml:space="preserve">OVERHAULPTR </w:t>
       </w:r>
       <w:r>
         <w:rPr>
@@ -741,14 +744,7 @@
           <w:rFonts w:asciiTheme="minorHAnsi" w:eastAsiaTheme="minorHAnsi" w:hAnsiTheme="minorHAnsi" w:hint="eastAsia"/>
           <w:color w:val="000000"/>
         </w:rPr>
-        <w:t>检修机器</w:t>
-      </w:r>
-      <w:r>
-        <w:rPr>
-          <w:rFonts w:asciiTheme="minorHAnsi" w:eastAsiaTheme="minorHAnsi" w:hAnsiTheme="minorHAnsi" w:hint="eastAsia"/>
-          <w:color w:val="000000"/>
-        </w:rPr>
-        <w:t>信息</w:t>
+        <w:t>检修机器信息</w:t>
       </w:r>
     </w:p>
     <w:p>
@@ -757,15 +753,20 @@
         <w:shd w:val="clear" w:color="auto" w:fill="FFFFFF"/>
         <w:rPr>
           <w:rFonts w:asciiTheme="minorHAnsi" w:eastAsiaTheme="minorHAnsi" w:hAnsiTheme="minorHAnsi"/>
-        </w:rPr>
-      </w:pPr>
-      <w:r>
-        <w:rPr>
-          <w:rFonts w:asciiTheme="minorHAnsi" w:eastAsiaTheme="minorHAnsi" w:hAnsiTheme="minorHAnsi"/>
-          <w:color w:val="000000"/>
-        </w:rPr>
-        <w:t xml:space="preserve"> </w:t>
-      </w:r>
+          <w:color w:val="000000"/>
+          <w:sz w:val="20"/>
+          <w:szCs w:val="20"/>
+        </w:rPr>
+      </w:pPr>
+    </w:p>
+    <w:p>
+      <w:pPr>
+        <w:pStyle w:val="HTML"/>
+        <w:shd w:val="clear" w:color="auto" w:fill="FFFFFF"/>
+        <w:rPr>
+          <w:rFonts w:asciiTheme="minorHAnsi" w:eastAsiaTheme="minorHAnsi" w:hAnsiTheme="minorHAnsi"/>
+        </w:rPr>
+      </w:pPr>
     </w:p>
     <w:p>
       <w:pPr>
@@ -1231,10 +1232,24 @@
       </w:r>
       <w:r>
         <w:rPr>
-          <w:rFonts w:asciiTheme="minorHAnsi" w:eastAsiaTheme="minorHAnsi" w:hAnsiTheme="minorHAnsi"/>
+          <w:rFonts w:asciiTheme="minorHAnsi" w:eastAsiaTheme="minorHAnsi" w:hAnsiTheme="minorHAnsi" w:hint="eastAsia"/>
           <w:color w:val="660E7A"/>
         </w:rPr>
-        <w:t>totalTime</w:t>
+        <w:t>t</w:t>
+      </w:r>
+      <w:r>
+        <w:rPr>
+          <w:rFonts w:asciiTheme="minorHAnsi" w:eastAsiaTheme="minorHAnsi" w:hAnsiTheme="minorHAnsi"/>
+          <w:color w:val="660E7A"/>
+        </w:rPr>
+        <w:t>ime</w:t>
+      </w:r>
+      <w:r>
+        <w:rPr>
+          <w:rFonts w:asciiTheme="minorHAnsi" w:eastAsiaTheme="minorHAnsi" w:hAnsiTheme="minorHAnsi" w:hint="eastAsia"/>
+          <w:color w:val="660E7A"/>
+        </w:rPr>
+        <w:t>line</w:t>
       </w:r>
       <w:r>
         <w:rPr>
@@ -1256,13 +1271,6 @@
           <w:color w:val="000000"/>
         </w:rPr>
         <w:t>//当前机器时间线</w:t>
-      </w:r>
-      <w:r>
-        <w:rPr>
-          <w:rFonts w:asciiTheme="minorHAnsi" w:eastAsiaTheme="minorHAnsi" w:hAnsiTheme="minorHAnsi" w:hint="eastAsia"/>
-          <w:color w:val="000000"/>
-        </w:rPr>
-        <w:t>（意义待定）</w:t>
       </w:r>
       <w:r>
         <w:rPr>
@@ -1344,6 +1352,283 @@
           <w:color w:val="371F80"/>
         </w:rPr>
         <w:t>MACHINEPTR</w:t>
+      </w:r>
+      <w:r>
+        <w:rPr>
+          <w:rFonts w:asciiTheme="minorHAnsi" w:eastAsiaTheme="minorHAnsi" w:hAnsiTheme="minorHAnsi"/>
+          <w:color w:val="000000"/>
+        </w:rPr>
+        <w:t>;</w:t>
+      </w:r>
+    </w:p>
+    <w:p>
+      <w:pPr>
+        <w:pStyle w:val="HTML"/>
+        <w:shd w:val="clear" w:color="auto" w:fill="FFFFFF"/>
+        <w:rPr>
+          <w:rFonts w:asciiTheme="minorHAnsi" w:eastAsiaTheme="minorHAnsi" w:hAnsiTheme="minorHAnsi"/>
+          <w:color w:val="000000"/>
+        </w:rPr>
+      </w:pPr>
+      <w:r>
+        <w:rPr>
+          <w:rFonts w:asciiTheme="minorHAnsi" w:eastAsiaTheme="minorHAnsi" w:hAnsiTheme="minorHAnsi"/>
+          <w:b/>
+          <w:bCs/>
+          <w:color w:val="000080"/>
+        </w:rPr>
+        <w:t xml:space="preserve">typedef struct </w:t>
+      </w:r>
+      <w:r>
+        <w:rPr>
+          <w:rFonts w:asciiTheme="minorHAnsi" w:eastAsiaTheme="minorHAnsi" w:hAnsiTheme="minorHAnsi"/>
+          <w:color w:val="008080"/>
+        </w:rPr>
+        <w:t xml:space="preserve">overhaul </w:t>
+      </w:r>
+      <w:r>
+        <w:rPr>
+          <w:rFonts w:asciiTheme="minorHAnsi" w:eastAsiaTheme="minorHAnsi" w:hAnsiTheme="minorHAnsi"/>
+          <w:color w:val="000000"/>
+        </w:rPr>
+        <w:t>{</w:t>
+      </w:r>
+      <w:r>
+        <w:rPr>
+          <w:rFonts w:asciiTheme="minorHAnsi" w:eastAsiaTheme="minorHAnsi" w:hAnsiTheme="minorHAnsi"/>
+          <w:color w:val="000000"/>
+        </w:rPr>
+        <w:t xml:space="preserve"> </w:t>
+      </w:r>
+      <w:r>
+        <w:rPr>
+          <w:rFonts w:asciiTheme="minorHAnsi" w:eastAsiaTheme="minorHAnsi" w:hAnsiTheme="minorHAnsi" w:hint="eastAsia"/>
+          <w:color w:val="000000"/>
+        </w:rPr>
+        <w:t>//检修</w:t>
+      </w:r>
+      <w:r>
+        <w:rPr>
+          <w:rFonts w:asciiTheme="minorHAnsi" w:eastAsiaTheme="minorHAnsi" w:hAnsiTheme="minorHAnsi"/>
+          <w:color w:val="000000"/>
+        </w:rPr>
+        <w:br/>
+        <w:t xml:space="preserve">    </w:t>
+      </w:r>
+      <w:r>
+        <w:rPr>
+          <w:rFonts w:asciiTheme="minorHAnsi" w:eastAsiaTheme="minorHAnsi" w:hAnsiTheme="minorHAnsi"/>
+          <w:b/>
+          <w:bCs/>
+          <w:color w:val="000080"/>
+        </w:rPr>
+        <w:t xml:space="preserve">int </w:t>
+      </w:r>
+      <w:r>
+        <w:rPr>
+          <w:rFonts w:asciiTheme="minorHAnsi" w:eastAsiaTheme="minorHAnsi" w:hAnsiTheme="minorHAnsi"/>
+          <w:color w:val="660E7A"/>
+        </w:rPr>
+        <w:t>machine</w:t>
+      </w:r>
+      <w:r>
+        <w:rPr>
+          <w:rFonts w:asciiTheme="minorHAnsi" w:eastAsiaTheme="minorHAnsi" w:hAnsiTheme="minorHAnsi"/>
+          <w:color w:val="000000"/>
+        </w:rPr>
+        <w:t>;</w:t>
+      </w:r>
+      <w:r>
+        <w:rPr>
+          <w:rFonts w:asciiTheme="minorHAnsi" w:eastAsiaTheme="minorHAnsi" w:hAnsiTheme="minorHAnsi"/>
+          <w:color w:val="000000"/>
+        </w:rPr>
+        <w:t xml:space="preserve"> </w:t>
+      </w:r>
+      <w:r>
+        <w:rPr>
+          <w:rFonts w:asciiTheme="minorHAnsi" w:eastAsiaTheme="minorHAnsi" w:hAnsiTheme="minorHAnsi" w:hint="eastAsia"/>
+          <w:color w:val="000000"/>
+        </w:rPr>
+        <w:t>//检修机器</w:t>
+      </w:r>
+      <w:r>
+        <w:rPr>
+          <w:rFonts w:asciiTheme="minorHAnsi" w:eastAsiaTheme="minorHAnsi" w:hAnsiTheme="minorHAnsi"/>
+          <w:color w:val="000000"/>
+        </w:rPr>
+        <w:br/>
+        <w:t xml:space="preserve">    </w:t>
+      </w:r>
+      <w:r>
+        <w:rPr>
+          <w:rFonts w:asciiTheme="minorHAnsi" w:eastAsiaTheme="minorHAnsi" w:hAnsiTheme="minorHAnsi"/>
+          <w:b/>
+          <w:bCs/>
+          <w:color w:val="000080"/>
+        </w:rPr>
+        <w:t xml:space="preserve">int </w:t>
+      </w:r>
+      <w:r>
+        <w:rPr>
+          <w:rFonts w:asciiTheme="minorHAnsi" w:eastAsiaTheme="minorHAnsi" w:hAnsiTheme="minorHAnsi"/>
+          <w:color w:val="660E7A"/>
+        </w:rPr>
+        <w:t>time</w:t>
+      </w:r>
+      <w:r>
+        <w:rPr>
+          <w:rFonts w:asciiTheme="minorHAnsi" w:eastAsiaTheme="minorHAnsi" w:hAnsiTheme="minorHAnsi"/>
+          <w:color w:val="000000"/>
+        </w:rPr>
+        <w:t>;</w:t>
+      </w:r>
+      <w:r>
+        <w:rPr>
+          <w:rFonts w:asciiTheme="minorHAnsi" w:eastAsiaTheme="minorHAnsi" w:hAnsiTheme="minorHAnsi"/>
+          <w:color w:val="000000"/>
+        </w:rPr>
+        <w:t xml:space="preserve"> </w:t>
+      </w:r>
+      <w:r>
+        <w:rPr>
+          <w:rFonts w:asciiTheme="minorHAnsi" w:eastAsiaTheme="minorHAnsi" w:hAnsiTheme="minorHAnsi" w:hint="eastAsia"/>
+          <w:color w:val="000000"/>
+        </w:rPr>
+        <w:t>//</w:t>
+      </w:r>
+      <w:r>
+        <w:rPr>
+          <w:rFonts w:asciiTheme="minorHAnsi" w:eastAsiaTheme="minorHAnsi" w:hAnsiTheme="minorHAnsi" w:hint="eastAsia"/>
+          <w:color w:val="000000"/>
+        </w:rPr>
+        <w:t>检修时间</w:t>
+      </w:r>
+      <w:r>
+        <w:rPr>
+          <w:rFonts w:asciiTheme="minorHAnsi" w:eastAsiaTheme="minorHAnsi" w:hAnsiTheme="minorHAnsi"/>
+          <w:color w:val="000000"/>
+        </w:rPr>
+        <w:br/>
+        <w:t xml:space="preserve">    </w:t>
+      </w:r>
+      <w:r>
+        <w:rPr>
+          <w:rFonts w:asciiTheme="minorHAnsi" w:eastAsiaTheme="minorHAnsi" w:hAnsiTheme="minorHAnsi"/>
+          <w:b/>
+          <w:bCs/>
+          <w:color w:val="000080"/>
+        </w:rPr>
+        <w:t xml:space="preserve">int </w:t>
+      </w:r>
+      <w:r>
+        <w:rPr>
+          <w:rFonts w:asciiTheme="minorHAnsi" w:eastAsiaTheme="minorHAnsi" w:hAnsiTheme="minorHAnsi"/>
+          <w:color w:val="660E7A"/>
+        </w:rPr>
+        <w:t>timeline</w:t>
+      </w:r>
+      <w:r>
+        <w:rPr>
+          <w:rFonts w:asciiTheme="minorHAnsi" w:eastAsiaTheme="minorHAnsi" w:hAnsiTheme="minorHAnsi"/>
+          <w:color w:val="000000"/>
+        </w:rPr>
+        <w:t>;</w:t>
+      </w:r>
+      <w:r>
+        <w:rPr>
+          <w:rFonts w:asciiTheme="minorHAnsi" w:eastAsiaTheme="minorHAnsi" w:hAnsiTheme="minorHAnsi"/>
+          <w:color w:val="000000"/>
+        </w:rPr>
+        <w:t xml:space="preserve"> </w:t>
+      </w:r>
+      <w:r>
+        <w:rPr>
+          <w:rFonts w:asciiTheme="minorHAnsi" w:eastAsiaTheme="minorHAnsi" w:hAnsiTheme="minorHAnsi" w:hint="eastAsia"/>
+          <w:color w:val="000000"/>
+        </w:rPr>
+        <w:t>//检修时长</w:t>
+      </w:r>
+      <w:r>
+        <w:rPr>
+          <w:rFonts w:asciiTheme="minorHAnsi" w:eastAsiaTheme="minorHAnsi" w:hAnsiTheme="minorHAnsi"/>
+          <w:color w:val="000000"/>
+        </w:rPr>
+        <w:br/>
+      </w:r>
+      <w:r>
+        <w:rPr>
+          <w:rFonts w:asciiTheme="minorHAnsi" w:eastAsiaTheme="minorHAnsi" w:hAnsiTheme="minorHAnsi"/>
+          <w:color w:val="000000"/>
+        </w:rPr>
+        <w:lastRenderedPageBreak/>
+        <w:t xml:space="preserve">    </w:t>
+      </w:r>
+      <w:r>
+        <w:rPr>
+          <w:rFonts w:asciiTheme="minorHAnsi" w:eastAsiaTheme="minorHAnsi" w:hAnsiTheme="minorHAnsi"/>
+          <w:b/>
+          <w:bCs/>
+          <w:color w:val="000080"/>
+        </w:rPr>
+        <w:t xml:space="preserve">struct </w:t>
+      </w:r>
+      <w:r>
+        <w:rPr>
+          <w:rFonts w:asciiTheme="minorHAnsi" w:eastAsiaTheme="minorHAnsi" w:hAnsiTheme="minorHAnsi"/>
+          <w:color w:val="008080"/>
+        </w:rPr>
+        <w:t xml:space="preserve">overhaul </w:t>
+      </w:r>
+      <w:r>
+        <w:rPr>
+          <w:rFonts w:asciiTheme="minorHAnsi" w:eastAsiaTheme="minorHAnsi" w:hAnsiTheme="minorHAnsi"/>
+          <w:color w:val="000000"/>
+        </w:rPr>
+        <w:t>*</w:t>
+      </w:r>
+      <w:r>
+        <w:rPr>
+          <w:rFonts w:asciiTheme="minorHAnsi" w:eastAsiaTheme="minorHAnsi" w:hAnsiTheme="minorHAnsi"/>
+          <w:color w:val="660E7A"/>
+        </w:rPr>
+        <w:t>nextOverhaul</w:t>
+      </w:r>
+      <w:r>
+        <w:rPr>
+          <w:rFonts w:asciiTheme="minorHAnsi" w:eastAsiaTheme="minorHAnsi" w:hAnsiTheme="minorHAnsi"/>
+          <w:color w:val="000000"/>
+        </w:rPr>
+        <w:t xml:space="preserve">; </w:t>
+      </w:r>
+      <w:r>
+        <w:rPr>
+          <w:rFonts w:asciiTheme="minorHAnsi" w:eastAsiaTheme="minorHAnsi" w:hAnsiTheme="minorHAnsi" w:hint="eastAsia"/>
+          <w:color w:val="000000"/>
+        </w:rPr>
+        <w:t>//下一</w:t>
+      </w:r>
+      <w:r>
+        <w:rPr>
+          <w:rFonts w:asciiTheme="minorHAnsi" w:eastAsiaTheme="minorHAnsi" w:hAnsiTheme="minorHAnsi" w:hint="eastAsia"/>
+          <w:color w:val="000000"/>
+        </w:rPr>
+        <w:t>检修</w:t>
+      </w:r>
+      <w:r>
+        <w:rPr>
+          <w:rFonts w:asciiTheme="minorHAnsi" w:eastAsiaTheme="minorHAnsi" w:hAnsiTheme="minorHAnsi"/>
+          <w:color w:val="000000"/>
+        </w:rPr>
+        <w:br/>
+        <w:t>} *</w:t>
+      </w:r>
+      <w:r>
+        <w:rPr>
+          <w:rFonts w:asciiTheme="minorHAnsi" w:eastAsiaTheme="minorHAnsi" w:hAnsiTheme="minorHAnsi"/>
+          <w:color w:val="371F80"/>
+        </w:rPr>
+        <w:t>OVERHAULPTR</w:t>
       </w:r>
       <w:r>
         <w:rPr>
@@ -1505,7 +1790,6 @@
           <w:sz w:val="22"/>
           <w:szCs w:val="22"/>
         </w:rPr>
-        <w:lastRenderedPageBreak/>
         <w:t xml:space="preserve">JOBPTR </w:t>
       </w:r>
       <w:r>
@@ -1515,37 +1799,14 @@
           <w:sz w:val="22"/>
           <w:szCs w:val="22"/>
         </w:rPr>
-        <w:t>*job;</w:t>
-      </w:r>
-      <w:r>
-        <w:rPr>
-          <w:rFonts w:asciiTheme="minorHAnsi" w:eastAsiaTheme="minorHAnsi" w:hAnsiTheme="minorHAnsi"/>
-          <w:color w:val="000000"/>
-          <w:sz w:val="22"/>
-          <w:szCs w:val="22"/>
-        </w:rPr>
-        <w:t xml:space="preserve"> //</w:t>
-      </w:r>
-      <w:r>
-        <w:rPr>
-          <w:rFonts w:asciiTheme="minorHAnsi" w:eastAsiaTheme="minorHAnsi" w:hAnsiTheme="minorHAnsi" w:hint="eastAsia"/>
-          <w:color w:val="000000"/>
-        </w:rPr>
-        <w:t>产品</w:t>
-      </w:r>
-      <w:r>
-        <w:rPr>
-          <w:rFonts w:asciiTheme="minorHAnsi" w:eastAsiaTheme="minorHAnsi" w:hAnsiTheme="minorHAnsi" w:hint="eastAsia"/>
-          <w:color w:val="000000"/>
-        </w:rPr>
-        <w:t>链表指针</w:t>
-      </w:r>
-      <w:r>
-        <w:rPr>
-          <w:rFonts w:asciiTheme="minorHAnsi" w:eastAsiaTheme="minorHAnsi" w:hAnsiTheme="minorHAnsi" w:hint="eastAsia"/>
-          <w:color w:val="000000"/>
-        </w:rPr>
-        <w:t>，用于输入与处理</w:t>
+        <w:t>*job; //</w:t>
+      </w:r>
+      <w:r>
+        <w:rPr>
+          <w:rFonts w:asciiTheme="minorHAnsi" w:eastAsiaTheme="minorHAnsi" w:hAnsiTheme="minorHAnsi" w:hint="eastAsia"/>
+          <w:color w:val="000000"/>
+        </w:rPr>
+        <w:t>产品链表指针，用于输入与处理</w:t>
       </w:r>
       <w:r>
         <w:rPr>
@@ -1572,49 +1833,26 @@
           <w:sz w:val="22"/>
           <w:szCs w:val="22"/>
         </w:rPr>
-        <w:t>*machine;</w:t>
-      </w:r>
-      <w:r>
+        <w:t>*machine; //</w:t>
+      </w:r>
+      <w:r>
+        <w:rPr>
+          <w:rFonts w:asciiTheme="minorHAnsi" w:eastAsiaTheme="minorHAnsi" w:hAnsiTheme="minorHAnsi" w:hint="eastAsia"/>
+          <w:color w:val="000000"/>
+        </w:rPr>
+        <w:t>机器链表指针，用于输出</w:t>
+      </w:r>
+    </w:p>
+    <w:p>
+      <w:pPr>
+        <w:pStyle w:val="HTML"/>
+        <w:shd w:val="clear" w:color="auto" w:fill="FFFFFF"/>
         <w:rPr>
           <w:rFonts w:asciiTheme="minorHAnsi" w:eastAsiaTheme="minorHAnsi" w:hAnsiTheme="minorHAnsi"/>
           <w:color w:val="000000"/>
           <w:sz w:val="22"/>
           <w:szCs w:val="22"/>
         </w:rPr>
-        <w:t xml:space="preserve"> //</w:t>
-      </w:r>
-      <w:r>
-        <w:rPr>
-          <w:rFonts w:asciiTheme="minorHAnsi" w:eastAsiaTheme="minorHAnsi" w:hAnsiTheme="minorHAnsi" w:hint="eastAsia"/>
-          <w:color w:val="000000"/>
-        </w:rPr>
-        <w:t>机器</w:t>
-      </w:r>
-      <w:r>
-        <w:rPr>
-          <w:rFonts w:asciiTheme="minorHAnsi" w:eastAsiaTheme="minorHAnsi" w:hAnsiTheme="minorHAnsi" w:hint="eastAsia"/>
-          <w:color w:val="000000"/>
-        </w:rPr>
-        <w:t>链表指针</w:t>
-      </w:r>
-      <w:r>
-        <w:rPr>
-          <w:rFonts w:asciiTheme="minorHAnsi" w:eastAsiaTheme="minorHAnsi" w:hAnsiTheme="minorHAnsi" w:hint="eastAsia"/>
-          <w:color w:val="000000"/>
-        </w:rPr>
-        <w:t>，用于输出</w:t>
-      </w:r>
-    </w:p>
-    <w:p>
-      <w:pPr>
-        <w:pStyle w:val="HTML"/>
-        <w:shd w:val="clear" w:color="auto" w:fill="FFFFFF"/>
-        <w:rPr>
-          <w:rFonts w:asciiTheme="minorHAnsi" w:eastAsiaTheme="minorHAnsi" w:hAnsiTheme="minorHAnsi"/>
-          <w:color w:val="000000"/>
-          <w:sz w:val="22"/>
-          <w:szCs w:val="22"/>
-        </w:rPr>
       </w:pPr>
     </w:p>
     <w:p>
@@ -1678,7 +1916,25 @@
           <w:color w:val="000000"/>
           <w:szCs w:val="21"/>
         </w:rPr>
-        <w:t>模块变量：（暂无公共变量</w:t>
+        <w:t>模块变量：（暂无</w:t>
+      </w:r>
+      <w:r>
+        <w:rPr>
+          <w:rFonts w:asciiTheme="minorHAnsi" w:eastAsiaTheme="minorHAnsi" w:hAnsiTheme="minorHAnsi" w:hint="eastAsia"/>
+          <w:b/>
+          <w:color w:val="000000"/>
+          <w:szCs w:val="21"/>
+        </w:rPr>
+        <w:t>重要</w:t>
+      </w:r>
+      <w:r>
+        <w:rPr>
+          <w:rFonts w:asciiTheme="minorHAnsi" w:eastAsiaTheme="minorHAnsi" w:hAnsiTheme="minorHAnsi" w:hint="eastAsia"/>
+          <w:b/>
+          <w:color w:val="000000"/>
+          <w:szCs w:val="21"/>
+        </w:rPr>
+        <w:t>公共变量</w:t>
       </w:r>
       <w:r>
         <w:rPr>
@@ -1854,7 +2110,7 @@
           </mc:Choice>
           <mc:Fallback>
             <w:pict>
-              <v:rect id="矩形 1" o:spid="_x0000_s1069" style="position:absolute;left:0;text-align:left;margin-left:163.8pt;margin-top:13.8pt;width:61.8pt;height:22.8pt;z-index:251659264;visibility:visible;mso-wrap-style:square;mso-wrap-distance-left:9pt;mso-wrap-distance-top:0;mso-wrap-distance-right:9pt;mso-wrap-distance-bottom:0;mso-position-horizontal:absolute;mso-position-horizontal-relative:text;mso-position-vertical:absolute;mso-position-vertical-relative:text;v-text-anchor:middle" o:gfxdata="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" fillcolor="#5b9bd5 [3204]" strokecolor="#1f4d78 [1604]" strokeweight="1pt">
+              <v:rect id="矩形 1" o:spid="_x0000_s1026" style="position:absolute;left:0;text-align:left;margin-left:163.8pt;margin-top:13.8pt;width:61.8pt;height:22.8pt;z-index:251659264;visibility:visible;mso-wrap-style:square;mso-wrap-distance-left:9pt;mso-wrap-distance-top:0;mso-wrap-distance-right:9pt;mso-wrap-distance-bottom:0;mso-position-horizontal:absolute;mso-position-horizontal-relative:text;mso-position-vertical:absolute;mso-position-vertical-relative:text;v-text-anchor:middle" o:gfxdata="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" fillcolor="#5b9bd5 [3204]" strokecolor="#1f4d78 [1604]" strokeweight="1pt">
                 <v:textbox>
                   <w:txbxContent>
                     <w:p>
@@ -1954,7 +2210,7 @@
           </mc:Choice>
           <mc:Fallback>
             <w:pict>
-              <v:shapetype w14:anchorId="16BC527C" id="_x0000_t32" coordsize="21600,21600" o:spt="32" o:oned="t" path="m,l21600,21600e" filled="f">
+              <v:shapetype w14:anchorId="6349AF87" id="_x0000_t32" coordsize="21600,21600" o:spt="32" o:oned="t" path="m,l21600,21600e" filled="f">
                 <v:path arrowok="t" fillok="f" o:connecttype="none"/>
                 <o:lock v:ext="edit" shapetype="t"/>
               </v:shapetype>
@@ -2031,7 +2287,7 @@
           </mc:Choice>
           <mc:Fallback>
             <w:pict>
-              <v:shape w14:anchorId="1C8DA284" id="直接箭头连接符 2" o:spid="_x0000_s1026" type="#_x0000_t32" style="position:absolute;left:0;text-align:left;margin-left:108.8pt;margin-top:5.4pt;width:55.2pt;height:22pt;flip:x;z-index:251660288;visibility:visible;mso-wrap-style:square;mso-width-percent:0;mso-height-percent:0;mso-wrap-distance-left:9pt;mso-wrap-distance-top:0;mso-wrap-distance-right:9pt;mso-wrap-distance-bottom:0;mso-position-horizontal:absolute;mso-position-horizontal-relative:text;mso-position-vertical:absolute;mso-position-vertical-relative:text;mso-width-percent:0;mso-height-percent:0;mso-width-relative:margin;mso-height-relative:margin" o:gfxdata="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" strokecolor="#5b9bd5 [3204]" strokeweight=".5pt">
+              <v:shape w14:anchorId="4C8D1E4C" id="直接箭头连接符 2" o:spid="_x0000_s1026" type="#_x0000_t32" style="position:absolute;left:0;text-align:left;margin-left:108.8pt;margin-top:5.4pt;width:55.2pt;height:22pt;flip:x;z-index:251660288;visibility:visible;mso-wrap-style:square;mso-width-percent:0;mso-height-percent:0;mso-wrap-distance-left:9pt;mso-wrap-distance-top:0;mso-wrap-distance-right:9pt;mso-wrap-distance-bottom:0;mso-position-horizontal:absolute;mso-position-horizontal-relative:text;mso-position-vertical:absolute;mso-position-vertical-relative:text;mso-width-percent:0;mso-height-percent:0;mso-width-relative:margin;mso-height-relative:margin" o:gfxdata="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" strokecolor="#5b9bd5 [3204]" strokeweight=".5pt">
                 <v:stroke endarrow="block" joinstyle="miter"/>
               </v:shape>
             </w:pict>
@@ -2104,7 +2360,7 @@
           </mc:Choice>
           <mc:Fallback>
             <w:pict>
-              <v:shape w14:anchorId="666B9C3F" id="直接箭头连接符 4" o:spid="_x0000_s1026" type="#_x0000_t32" style="position:absolute;left:0;text-align:left;margin-left:225.8pt;margin-top:5.2pt;width:70.1pt;height:22.4pt;z-index:251663360;visibility:visible;mso-wrap-style:square;mso-width-percent:0;mso-height-percent:0;mso-wrap-distance-left:9pt;mso-wrap-distance-top:0;mso-wrap-distance-right:9pt;mso-wrap-distance-bottom:0;mso-position-horizontal:absolute;mso-position-horizontal-relative:text;mso-position-vertical:absolute;mso-position-vertical-relative:text;mso-width-percent:0;mso-height-percent:0;mso-width-relative:margin;mso-height-relative:margin" o:gfxdata="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" strokecolor="#5b9bd5 [3204]" strokeweight=".5pt">
+              <v:shape w14:anchorId="0A3A406F" id="直接箭头连接符 4" o:spid="_x0000_s1026" type="#_x0000_t32" style="position:absolute;left:0;text-align:left;margin-left:225.8pt;margin-top:5.2pt;width:70.1pt;height:22.4pt;z-index:251663360;visibility:visible;mso-wrap-style:square;mso-width-percent:0;mso-height-percent:0;mso-wrap-distance-left:9pt;mso-wrap-distance-top:0;mso-wrap-distance-right:9pt;mso-wrap-distance-bottom:0;mso-position-horizontal:absolute;mso-position-horizontal-relative:text;mso-position-vertical:absolute;mso-position-vertical-relative:text;mso-width-percent:0;mso-height-percent:0;mso-width-relative:margin;mso-height-relative:margin" o:gfxdata="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" strokecolor="#5b9bd5 [3204]" strokeweight=".5pt">
                 <v:stroke endarrow="block" joinstyle="miter"/>
               </v:shape>
             </w:pict>
@@ -2295,7 +2551,7 @@
           </mc:Choice>
           <mc:Fallback>
             <w:pict>
-              <v:rect w14:anchorId="7A96288C" id="矩形 61" o:spid="_x0000_s1071" style="position:absolute;left:0;text-align:left;margin-left:47pt;margin-top:11.65pt;width:61.8pt;height:22.8pt;z-index:251731968;visibility:visible;mso-wrap-style:square;mso-wrap-distance-left:9pt;mso-wrap-distance-top:0;mso-wrap-distance-right:9pt;mso-wrap-distance-bottom:0;mso-position-horizontal:absolute;mso-position-horizontal-relative:text;mso-position-vertical:absolute;mso-position-vertical-relative:text;v-text-anchor:middle" o:gfxdata="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" fillcolor="#5b9bd5 [3204]" strokecolor="#1f4d78 [1604]" strokeweight="1pt">
+              <v:rect w14:anchorId="7A96288C" id="矩形 61" o:spid="_x0000_s1028" style="position:absolute;left:0;text-align:left;margin-left:47pt;margin-top:11.65pt;width:61.8pt;height:22.8pt;z-index:251731968;visibility:visible;mso-wrap-style:square;mso-wrap-distance-left:9pt;mso-wrap-distance-top:0;mso-wrap-distance-right:9pt;mso-wrap-distance-bottom:0;mso-position-horizontal:absolute;mso-position-horizontal-relative:text;mso-position-vertical:absolute;mso-position-vertical-relative:text;v-text-anchor:middle" o:gfxdata="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" fillcolor="#5b9bd5 [3204]" strokecolor="#1f4d78 [1604]" strokeweight="1pt">
                 <v:textbox>
                   <w:txbxContent>
                     <w:p>
@@ -2413,7 +2669,7 @@
           </mc:Choice>
           <mc:Fallback>
             <w:pict>
-              <v:rect w14:anchorId="02D75A66" id="矩形 3" o:spid="_x0000_s1072" style="position:absolute;left:0;text-align:left;margin-left:163.8pt;margin-top:1.25pt;width:61.8pt;height:22.8pt;z-index:251662336;visibility:visible;mso-wrap-style:square;mso-wrap-distance-left:9pt;mso-wrap-distance-top:0;mso-wrap-distance-right:9pt;mso-wrap-distance-bottom:0;mso-position-horizontal:absolute;mso-position-horizontal-relative:text;mso-position-vertical:absolute;mso-position-vertical-relative:text;v-text-anchor:middle" o:gfxdata="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" fillcolor="#5b9bd5 [3204]" strokecolor="#1f4d78 [1604]" strokeweight="1pt">
+              <v:rect w14:anchorId="02D75A66" id="矩形 3" o:spid="_x0000_s1029" style="position:absolute;left:0;text-align:left;margin-left:163.8pt;margin-top:1.25pt;width:61.8pt;height:22.8pt;z-index:251662336;visibility:visible;mso-wrap-style:square;mso-wrap-distance-left:9pt;mso-wrap-distance-top:0;mso-wrap-distance-right:9pt;mso-wrap-distance-bottom:0;mso-position-horizontal:absolute;mso-position-horizontal-relative:text;mso-position-vertical:absolute;mso-position-vertical-relative:text;v-text-anchor:middle" o:gfxdata="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" fillcolor="#5b9bd5 [3204]" strokecolor="#1f4d78 [1604]" strokeweight="1pt">
                 <v:textbox>
                   <w:txbxContent>
                     <w:p>
@@ -2899,6 +3155,7 @@
         <w:rPr>
           <w:rFonts w:asciiTheme="minorHAnsi" w:eastAsiaTheme="minorHAnsi" w:hAnsiTheme="minorHAnsi" w:hint="eastAsia"/>
         </w:rPr>
+        <w:lastRenderedPageBreak/>
         <w:t>2</w:t>
       </w:r>
       <w:r>
@@ -3169,7 +3426,6 @@
                 <w:color w:val="000000"/>
                 <w:sz w:val="24"/>
               </w:rPr>
-              <w:lastRenderedPageBreak/>
               <w:t xml:space="preserve"> </w:t>
             </w:r>
           </w:p>
@@ -3198,7 +3454,6 @@
                 <w:color w:val="000000"/>
                 <w:sz w:val="24"/>
               </w:rPr>
-              <w:lastRenderedPageBreak/>
               <w:t>输入模式是</w:t>
             </w:r>
             <w:r>
@@ -3215,16 +3470,7 @@
                 <w:color w:val="000000"/>
                 <w:sz w:val="24"/>
               </w:rPr>
-              <w:t>时被main</w:t>
-            </w:r>
-            <w:r>
-              <w:rPr>
-                <w:rFonts w:asciiTheme="minorHAnsi" w:eastAsiaTheme="minorHAnsi" w:hAnsiTheme="minorHAnsi" w:hint="eastAsia"/>
-                <w:color w:val="000000"/>
-                <w:sz w:val="24"/>
-              </w:rPr>
-              <w:lastRenderedPageBreak/>
-              <w:t>调用。</w:t>
+              <w:t>时被main调用。</w:t>
             </w:r>
           </w:p>
           <w:p>
@@ -3293,7 +3539,6 @@
                 <w:color w:val="000000"/>
                 <w:sz w:val="24"/>
               </w:rPr>
-              <w:lastRenderedPageBreak/>
               <w:t>void</w:t>
             </w:r>
           </w:p>
@@ -3365,7 +3610,6 @@
                 <w:kern w:val="0"/>
                 <w:sz w:val="24"/>
               </w:rPr>
-              <w:lastRenderedPageBreak/>
               <w:t>2</w:t>
             </w:r>
           </w:p>
@@ -3721,7 +3965,16 @@
                 <w:color w:val="000000"/>
                 <w:sz w:val="24"/>
               </w:rPr>
-              <w:t>和检修信息</w:t>
+              <w:t>和检</w:t>
+            </w:r>
+            <w:r>
+              <w:rPr>
+                <w:rFonts w:asciiTheme="minorHAnsi" w:eastAsiaTheme="minorHAnsi" w:hAnsiTheme="minorHAnsi" w:hint="eastAsia"/>
+                <w:color w:val="000000"/>
+                <w:sz w:val="24"/>
+              </w:rPr>
+              <w:lastRenderedPageBreak/>
+              <w:t>修信息</w:t>
             </w:r>
             <w:r>
               <w:rPr>
@@ -3781,6 +4034,7 @@
                 <w:color w:val="000000"/>
                 <w:sz w:val="24"/>
               </w:rPr>
+              <w:lastRenderedPageBreak/>
               <w:t>void</w:t>
             </w:r>
           </w:p>
@@ -3847,6 +4101,7 @@
                 <w:color w:val="000000"/>
                 <w:sz w:val="24"/>
               </w:rPr>
+              <w:lastRenderedPageBreak/>
               <w:t>*</w:t>
             </w:r>
             <w:r>
@@ -3907,7 +4162,6 @@
                 <w:color w:val="000000"/>
                 <w:sz w:val="24"/>
               </w:rPr>
-              <w:lastRenderedPageBreak/>
               <w:t xml:space="preserve"> </w:t>
             </w:r>
           </w:p>
@@ -3936,7 +4190,6 @@
                 <w:color w:val="000000"/>
                 <w:sz w:val="24"/>
               </w:rPr>
-              <w:lastRenderedPageBreak/>
               <w:t>输入模式是图形</w:t>
             </w:r>
             <w:r>
@@ -3953,16 +4206,7 @@
                 <w:color w:val="000000"/>
                 <w:sz w:val="24"/>
               </w:rPr>
-              <w:t>时被main</w:t>
-            </w:r>
-            <w:r>
-              <w:rPr>
-                <w:rFonts w:asciiTheme="minorHAnsi" w:eastAsiaTheme="minorHAnsi" w:hAnsiTheme="minorHAnsi" w:hint="eastAsia"/>
-                <w:color w:val="000000"/>
-                <w:sz w:val="24"/>
-              </w:rPr>
-              <w:lastRenderedPageBreak/>
-              <w:t>调用。</w:t>
+              <w:t>时被main调用。</w:t>
             </w:r>
           </w:p>
           <w:p>
@@ -4039,7 +4283,6 @@
                 <w:color w:val="000000"/>
                 <w:sz w:val="24"/>
               </w:rPr>
-              <w:lastRenderedPageBreak/>
               <w:t>void</w:t>
             </w:r>
           </w:p>
@@ -4106,7 +4349,6 @@
                 <w:color w:val="000000"/>
                 <w:sz w:val="24"/>
               </w:rPr>
-              <w:lastRenderedPageBreak/>
               <w:t>*</w:t>
             </w:r>
             <w:r>
@@ -4375,6 +4617,7 @@
                 <w:rFonts w:asciiTheme="minorHAnsi" w:eastAsiaTheme="minorHAnsi" w:hAnsiTheme="minorHAnsi"/>
                 <w:color w:val="371F80"/>
               </w:rPr>
+              <w:lastRenderedPageBreak/>
               <w:t xml:space="preserve"> </w:t>
             </w:r>
           </w:p>
@@ -4403,7 +4646,17 @@
                 <w:color w:val="000000"/>
                 <w:sz w:val="24"/>
               </w:rPr>
-              <w:t>安排在每台机器上工件的加工顺序，使得总的完工时间最小，</w:t>
+              <w:lastRenderedPageBreak/>
+              <w:t>安排在每台机器上工件的加工顺序，使得总的完</w:t>
+            </w:r>
+            <w:r>
+              <w:rPr>
+                <w:rFonts w:asciiTheme="minorHAnsi" w:eastAsiaTheme="minorHAnsi" w:hAnsiTheme="minorHAnsi" w:hint="eastAsia"/>
+                <w:color w:val="000000"/>
+                <w:sz w:val="24"/>
+              </w:rPr>
+              <w:lastRenderedPageBreak/>
+              <w:t>工时间最小，</w:t>
             </w:r>
             <w:r>
               <w:rPr>
@@ -4439,6 +4692,7 @@
                 <w:color w:val="371F80"/>
                 <w:sz w:val="24"/>
               </w:rPr>
+              <w:lastRenderedPageBreak/>
               <w:t xml:space="preserve">JOBPTR </w:t>
             </w:r>
             <w:r>
@@ -5059,7 +5313,15 @@
                 <w:rFonts w:asciiTheme="minorHAnsi" w:eastAsiaTheme="minorHAnsi" w:hAnsiTheme="minorHAnsi"/>
                 <w:color w:val="371F80"/>
               </w:rPr>
-              <w:t xml:space="preserve">MACHINEPTR </w:t>
+              <w:t>MACHIN</w:t>
+            </w:r>
+            <w:r>
+              <w:rPr>
+                <w:rFonts w:asciiTheme="minorHAnsi" w:eastAsiaTheme="minorHAnsi" w:hAnsiTheme="minorHAnsi"/>
+                <w:color w:val="371F80"/>
+              </w:rPr>
+              <w:lastRenderedPageBreak/>
+              <w:t xml:space="preserve">EPTR </w:t>
             </w:r>
             <w:r>
               <w:rPr>
@@ -5129,6 +5391,7 @@
                 <w:color w:val="000000"/>
                 <w:sz w:val="24"/>
               </w:rPr>
+              <w:lastRenderedPageBreak/>
               <w:t>被main调用。</w:t>
             </w:r>
           </w:p>
@@ -5256,6 +5519,7 @@
                 <w:color w:val="000000"/>
                 <w:sz w:val="24"/>
               </w:rPr>
+              <w:lastRenderedPageBreak/>
               <w:t>*</w:t>
             </w:r>
             <w:r>
@@ -5308,15 +5572,7 @@
                 <w:rFonts w:asciiTheme="minorHAnsi" w:eastAsiaTheme="minorHAnsi" w:hAnsiTheme="minorHAnsi"/>
                 <w:color w:val="371F80"/>
               </w:rPr>
-              <w:t>MACH</w:t>
-            </w:r>
-            <w:r>
-              <w:rPr>
-                <w:rFonts w:asciiTheme="minorHAnsi" w:eastAsiaTheme="minorHAnsi" w:hAnsiTheme="minorHAnsi"/>
-                <w:color w:val="371F80"/>
-              </w:rPr>
-              <w:lastRenderedPageBreak/>
-              <w:t xml:space="preserve">INEPTR </w:t>
+              <w:t xml:space="preserve">MACHINEPTR </w:t>
             </w:r>
             <w:r>
               <w:rPr>
@@ -5386,7 +5642,6 @@
                 <w:color w:val="000000"/>
                 <w:sz w:val="24"/>
               </w:rPr>
-              <w:lastRenderedPageBreak/>
               <w:t>输入模式是</w:t>
             </w:r>
             <w:r>
@@ -5427,7 +5682,6 @@
                 <w:rFonts w:asciiTheme="minorHAnsi" w:eastAsiaTheme="minorHAnsi" w:hAnsiTheme="minorHAnsi" w:hint="eastAsia"/>
                 <w:sz w:val="24"/>
               </w:rPr>
-              <w:lastRenderedPageBreak/>
               <w:t>在图形窗口中</w:t>
             </w:r>
             <w:r>
@@ -5477,7 +5731,6 @@
                 <w:color w:val="371F80"/>
                 <w:sz w:val="24"/>
               </w:rPr>
-              <w:lastRenderedPageBreak/>
               <w:t xml:space="preserve">MACHINEPTR </w:t>
             </w:r>
             <w:r>
@@ -5535,6 +5788,275 @@
           </w:p>
         </w:tc>
       </w:tr>
+      <w:tr>
+        <w:tc>
+          <w:tcPr>
+            <w:tcW w:w="533" w:type="dxa"/>
+            <w:tcBorders>
+              <w:top w:val="single" w:sz="4" w:space="0" w:color="000000"/>
+              <w:left w:val="single" w:sz="4" w:space="0" w:color="000000"/>
+              <w:bottom w:val="single" w:sz="4" w:space="0" w:color="000000"/>
+              <w:right w:val="single" w:sz="4" w:space="0" w:color="000000"/>
+            </w:tcBorders>
+          </w:tcPr>
+          <w:p>
+            <w:pPr>
+              <w:rPr>
+                <w:rFonts w:asciiTheme="minorHAnsi" w:eastAsiaTheme="minorHAnsi" w:hAnsiTheme="minorHAnsi" w:hint="eastAsia"/>
+                <w:color w:val="000000"/>
+                <w:sz w:val="24"/>
+              </w:rPr>
+            </w:pPr>
+            <w:r>
+              <w:rPr>
+                <w:rFonts w:asciiTheme="minorHAnsi" w:eastAsiaTheme="minorHAnsi" w:hAnsiTheme="minorHAnsi" w:hint="eastAsia"/>
+                <w:color w:val="000000"/>
+                <w:sz w:val="24"/>
+              </w:rPr>
+              <w:t>11</w:t>
+            </w:r>
+          </w:p>
+        </w:tc>
+        <w:tc>
+          <w:tcPr>
+            <w:tcW w:w="2572" w:type="dxa"/>
+            <w:tcBorders>
+              <w:top w:val="single" w:sz="4" w:space="0" w:color="000000"/>
+              <w:left w:val="single" w:sz="4" w:space="0" w:color="000000"/>
+              <w:bottom w:val="single" w:sz="4" w:space="0" w:color="000000"/>
+              <w:right w:val="single" w:sz="4" w:space="0" w:color="000000"/>
+            </w:tcBorders>
+          </w:tcPr>
+          <w:p>
+            <w:pPr>
+              <w:pStyle w:val="HTML"/>
+              <w:shd w:val="clear" w:color="auto" w:fill="FFFFFF"/>
+              <w:rPr>
+                <w:rFonts w:asciiTheme="minorHAnsi" w:eastAsiaTheme="minorHAnsi" w:hAnsiTheme="minorHAnsi"/>
+                <w:color w:val="000000"/>
+              </w:rPr>
+            </w:pPr>
+            <w:r>
+              <w:rPr>
+                <w:rFonts w:asciiTheme="minorHAnsi" w:eastAsiaTheme="minorHAnsi" w:hAnsiTheme="minorHAnsi"/>
+                <w:b/>
+                <w:bCs/>
+                <w:color w:val="000080"/>
+              </w:rPr>
+              <w:t xml:space="preserve">void </w:t>
+            </w:r>
+            <w:r>
+              <w:rPr>
+                <w:rFonts w:asciiTheme="minorHAnsi" w:eastAsiaTheme="minorHAnsi" w:hAnsiTheme="minorHAnsi"/>
+                <w:color w:val="000000"/>
+              </w:rPr>
+              <w:t>freeAll(</w:t>
+            </w:r>
+            <w:r>
+              <w:rPr>
+                <w:rFonts w:asciiTheme="minorHAnsi" w:eastAsiaTheme="minorHAnsi" w:hAnsiTheme="minorHAnsi"/>
+                <w:color w:val="371F80"/>
+              </w:rPr>
+              <w:t xml:space="preserve">JOBPTR </w:t>
+            </w:r>
+            <w:r>
+              <w:rPr>
+                <w:rFonts w:asciiTheme="minorHAnsi" w:eastAsiaTheme="minorHAnsi" w:hAnsiTheme="minorHAnsi"/>
+                <w:color w:val="000000"/>
+              </w:rPr>
+              <w:t xml:space="preserve">*job, </w:t>
+            </w:r>
+            <w:r>
+              <w:rPr>
+                <w:rFonts w:asciiTheme="minorHAnsi" w:eastAsiaTheme="minorHAnsi" w:hAnsiTheme="minorHAnsi"/>
+                <w:color w:val="371F80"/>
+              </w:rPr>
+              <w:t xml:space="preserve">MACHINEPTR </w:t>
+            </w:r>
+            <w:r>
+              <w:rPr>
+                <w:rFonts w:asciiTheme="minorHAnsi" w:eastAsiaTheme="minorHAnsi" w:hAnsiTheme="minorHAnsi"/>
+                <w:color w:val="000000"/>
+              </w:rPr>
+              <w:t xml:space="preserve">*machine, </w:t>
+            </w:r>
+            <w:r>
+              <w:rPr>
+                <w:rFonts w:asciiTheme="minorHAnsi" w:eastAsiaTheme="minorHAnsi" w:hAnsiTheme="minorHAnsi"/>
+                <w:color w:val="371F80"/>
+              </w:rPr>
+              <w:t xml:space="preserve">OVERHAULPTR </w:t>
+            </w:r>
+            <w:r>
+              <w:rPr>
+                <w:rFonts w:asciiTheme="minorHAnsi" w:eastAsiaTheme="minorHAnsi" w:hAnsiTheme="minorHAnsi"/>
+                <w:color w:val="000000"/>
+              </w:rPr>
+              <w:t>overhaul);</w:t>
+            </w:r>
+          </w:p>
+          <w:p>
+            <w:pPr>
+              <w:pStyle w:val="HTML"/>
+              <w:shd w:val="clear" w:color="auto" w:fill="FFFFFF"/>
+              <w:rPr>
+                <w:rFonts w:asciiTheme="minorHAnsi" w:eastAsiaTheme="minorHAnsi" w:hAnsiTheme="minorHAnsi"/>
+                <w:b/>
+                <w:bCs/>
+                <w:color w:val="000080"/>
+              </w:rPr>
+            </w:pPr>
+          </w:p>
+        </w:tc>
+        <w:tc>
+          <w:tcPr>
+            <w:tcW w:w="1983" w:type="dxa"/>
+            <w:tcBorders>
+              <w:top w:val="single" w:sz="4" w:space="0" w:color="000000"/>
+              <w:left w:val="single" w:sz="4" w:space="0" w:color="000000"/>
+              <w:bottom w:val="single" w:sz="4" w:space="0" w:color="000000"/>
+              <w:right w:val="single" w:sz="4" w:space="0" w:color="000000"/>
+            </w:tcBorders>
+          </w:tcPr>
+          <w:p>
+            <w:pPr>
+              <w:rPr>
+                <w:rFonts w:asciiTheme="minorHAnsi" w:eastAsiaTheme="minorHAnsi" w:hAnsiTheme="minorHAnsi" w:hint="eastAsia"/>
+                <w:color w:val="000000"/>
+                <w:sz w:val="24"/>
+              </w:rPr>
+            </w:pPr>
+            <w:r>
+              <w:rPr>
+                <w:rFonts w:asciiTheme="minorHAnsi" w:eastAsiaTheme="minorHAnsi" w:hAnsiTheme="minorHAnsi"/>
+                <w:color w:val="000000"/>
+                <w:sz w:val="24"/>
+              </w:rPr>
+              <w:t>F</w:t>
+            </w:r>
+            <w:r>
+              <w:rPr>
+                <w:rFonts w:asciiTheme="minorHAnsi" w:eastAsiaTheme="minorHAnsi" w:hAnsiTheme="minorHAnsi" w:hint="eastAsia"/>
+                <w:color w:val="000000"/>
+                <w:sz w:val="24"/>
+              </w:rPr>
+              <w:t>ree</w:t>
+            </w:r>
+            <w:r>
+              <w:rPr>
+                <w:rFonts w:asciiTheme="minorHAnsi" w:eastAsiaTheme="minorHAnsi" w:hAnsiTheme="minorHAnsi" w:hint="eastAsia"/>
+                <w:color w:val="000000"/>
+                <w:sz w:val="24"/>
+              </w:rPr>
+              <w:t>申请的内存</w:t>
+            </w:r>
+            <w:r>
+              <w:rPr>
+                <w:rFonts w:asciiTheme="minorHAnsi" w:eastAsiaTheme="minorHAnsi" w:hAnsiTheme="minorHAnsi" w:hint="eastAsia"/>
+                <w:color w:val="000000"/>
+                <w:sz w:val="24"/>
+              </w:rPr>
+              <w:t>。</w:t>
+            </w:r>
+          </w:p>
+        </w:tc>
+        <w:tc>
+          <w:tcPr>
+            <w:tcW w:w="1541" w:type="dxa"/>
+            <w:tcBorders>
+              <w:top w:val="single" w:sz="4" w:space="0" w:color="000000"/>
+              <w:left w:val="single" w:sz="4" w:space="0" w:color="000000"/>
+              <w:bottom w:val="single" w:sz="4" w:space="0" w:color="000000"/>
+              <w:right w:val="single" w:sz="4" w:space="0" w:color="000000"/>
+            </w:tcBorders>
+          </w:tcPr>
+          <w:p>
+            <w:pPr>
+              <w:rPr>
+                <w:rFonts w:asciiTheme="minorHAnsi" w:eastAsiaTheme="minorHAnsi" w:hAnsiTheme="minorHAnsi"/>
+                <w:color w:val="371F80"/>
+                <w:sz w:val="24"/>
+              </w:rPr>
+            </w:pPr>
+            <w:r>
+              <w:rPr>
+                <w:rFonts w:asciiTheme="minorHAnsi" w:eastAsiaTheme="minorHAnsi" w:hAnsiTheme="minorHAnsi"/>
+                <w:color w:val="371F80"/>
+                <w:sz w:val="24"/>
+              </w:rPr>
+              <w:t xml:space="preserve">JOBPTR </w:t>
+            </w:r>
+            <w:r>
+              <w:rPr>
+                <w:rFonts w:asciiTheme="minorHAnsi" w:eastAsiaTheme="minorHAnsi" w:hAnsiTheme="minorHAnsi"/>
+                <w:color w:val="000000"/>
+                <w:sz w:val="24"/>
+              </w:rPr>
+              <w:t xml:space="preserve">*job, </w:t>
+            </w:r>
+            <w:r>
+              <w:rPr>
+                <w:rFonts w:asciiTheme="minorHAnsi" w:eastAsiaTheme="minorHAnsi" w:hAnsiTheme="minorHAnsi"/>
+                <w:color w:val="371F80"/>
+                <w:sz w:val="24"/>
+              </w:rPr>
+              <w:t xml:space="preserve">MACHINEPTR </w:t>
+            </w:r>
+            <w:r>
+              <w:rPr>
+                <w:rFonts w:asciiTheme="minorHAnsi" w:eastAsiaTheme="minorHAnsi" w:hAnsiTheme="minorHAnsi"/>
+                <w:color w:val="000000"/>
+                <w:sz w:val="24"/>
+              </w:rPr>
+              <w:t xml:space="preserve">*machine, </w:t>
+            </w:r>
+            <w:r>
+              <w:rPr>
+                <w:rFonts w:asciiTheme="minorHAnsi" w:eastAsiaTheme="minorHAnsi" w:hAnsiTheme="minorHAnsi"/>
+                <w:color w:val="371F80"/>
+                <w:sz w:val="24"/>
+              </w:rPr>
+              <w:t xml:space="preserve">OVERHAULPTR </w:t>
+            </w:r>
+            <w:r>
+              <w:rPr>
+                <w:rFonts w:asciiTheme="minorHAnsi" w:eastAsiaTheme="minorHAnsi" w:hAnsiTheme="minorHAnsi"/>
+                <w:color w:val="000000"/>
+                <w:sz w:val="24"/>
+              </w:rPr>
+              <w:t>overhaul</w:t>
+            </w:r>
+          </w:p>
+        </w:tc>
+        <w:tc>
+          <w:tcPr>
+            <w:tcW w:w="2365" w:type="dxa"/>
+            <w:tcBorders>
+              <w:top w:val="single" w:sz="4" w:space="0" w:color="000000"/>
+              <w:left w:val="single" w:sz="4" w:space="0" w:color="000000"/>
+              <w:bottom w:val="single" w:sz="4" w:space="0" w:color="000000"/>
+              <w:right w:val="single" w:sz="4" w:space="0" w:color="000000"/>
+            </w:tcBorders>
+          </w:tcPr>
+          <w:p>
+            <w:pPr>
+              <w:rPr>
+                <w:rFonts w:asciiTheme="minorHAnsi" w:eastAsiaTheme="minorHAnsi" w:hAnsiTheme="minorHAnsi"/>
+                <w:color w:val="000000"/>
+                <w:sz w:val="24"/>
+              </w:rPr>
+            </w:pPr>
+            <w:r>
+              <w:rPr>
+                <w:rFonts w:asciiTheme="minorHAnsi" w:eastAsiaTheme="minorHAnsi" w:hAnsiTheme="minorHAnsi"/>
+                <w:color w:val="000000"/>
+                <w:sz w:val="24"/>
+              </w:rPr>
+              <w:t>void</w:t>
+            </w:r>
+          </w:p>
+        </w:tc>
+      </w:tr>
     </w:tbl>
     <w:p>
       <w:pPr>
@@ -5615,6 +6137,20 @@
     </w:p>
     <w:p>
       <w:pPr>
+        <w:rPr>
+          <w:rFonts w:asciiTheme="minorHAnsi" w:eastAsiaTheme="minorHAnsi" w:hAnsiTheme="minorHAnsi"/>
+        </w:rPr>
+      </w:pPr>
+    </w:p>
+    <w:p>
+      <w:pPr>
+        <w:rPr>
+          <w:rFonts w:asciiTheme="minorHAnsi" w:eastAsiaTheme="minorHAnsi" w:hAnsiTheme="minorHAnsi" w:hint="eastAsia"/>
+        </w:rPr>
+      </w:pPr>
+    </w:p>
+    <w:p>
+      <w:pPr>
         <w:pStyle w:val="2"/>
         <w:rPr>
           <w:rFonts w:asciiTheme="minorHAnsi" w:eastAsiaTheme="minorHAnsi" w:hAnsiTheme="minorHAnsi"/>
@@ -5624,6 +6160,7 @@
         <w:rPr>
           <w:rFonts w:asciiTheme="minorHAnsi" w:eastAsiaTheme="minorHAnsi" w:hAnsiTheme="minorHAnsi" w:hint="eastAsia"/>
         </w:rPr>
+        <w:lastRenderedPageBreak/>
         <w:t>2</w:t>
       </w:r>
       <w:r>
@@ -5633,14 +6170,106 @@
         <w:t>.3 函数调用图示及说明</w:t>
       </w:r>
     </w:p>
-    <w:bookmarkStart w:id="1" w:name="_GoBack"/>
-    <w:bookmarkEnd w:id="1"/>
-    <w:p>
-      <w:pPr>
-        <w:rPr>
-          <w:rFonts w:asciiTheme="minorHAnsi" w:eastAsiaTheme="minorHAnsi" w:hAnsiTheme="minorHAnsi"/>
-        </w:rPr>
-      </w:pPr>
+    <w:p>
+      <w:pPr>
+        <w:rPr>
+          <w:rFonts w:asciiTheme="minorHAnsi" w:eastAsiaTheme="minorHAnsi" w:hAnsiTheme="minorHAnsi"/>
+        </w:rPr>
+      </w:pPr>
+      <w:r>
+        <w:rPr>
+          <w:rFonts w:asciiTheme="minorHAnsi" w:eastAsiaTheme="minorHAnsi" w:hAnsiTheme="minorHAnsi" w:hint="eastAsia"/>
+          <w:noProof/>
+        </w:rPr>
+        <mc:AlternateContent>
+          <mc:Choice Requires="wps">
+            <w:drawing>
+              <wp:anchor distT="0" distB="0" distL="114300" distR="114300" simplePos="0" relativeHeight="251774976" behindDoc="0" locked="0" layoutInCell="1" allowOverlap="1" wp14:anchorId="2329F351" wp14:editId="1B683E6C">
+                <wp:simplePos x="0" y="0"/>
+                <wp:positionH relativeFrom="column">
+                  <wp:posOffset>4069080</wp:posOffset>
+                </wp:positionH>
+                <wp:positionV relativeFrom="paragraph">
+                  <wp:posOffset>175260</wp:posOffset>
+                </wp:positionV>
+                <wp:extent cx="784860" cy="289560"/>
+                <wp:effectExtent l="0" t="0" r="15240" b="15240"/>
+                <wp:wrapNone/>
+                <wp:docPr id="11" name="矩形 11"/>
+                <wp:cNvGraphicFramePr/>
+                <a:graphic xmlns:a="http://schemas.openxmlformats.org/drawingml/2006/main">
+                  <a:graphicData uri="http://schemas.microsoft.com/office/word/2010/wordprocessingShape">
+                    <wps:wsp>
+                      <wps:cNvSpPr/>
+                      <wps:spPr>
+                        <a:xfrm>
+                          <a:off x="0" y="0"/>
+                          <a:ext cx="784860" cy="289560"/>
+                        </a:xfrm>
+                        <a:prstGeom prst="rect">
+                          <a:avLst/>
+                        </a:prstGeom>
+                      </wps:spPr>
+                      <wps:style>
+                        <a:lnRef idx="2">
+                          <a:schemeClr val="accent1">
+                            <a:shade val="50000"/>
+                          </a:schemeClr>
+                        </a:lnRef>
+                        <a:fillRef idx="1">
+                          <a:schemeClr val="accent1"/>
+                        </a:fillRef>
+                        <a:effectRef idx="0">
+                          <a:schemeClr val="accent1"/>
+                        </a:effectRef>
+                        <a:fontRef idx="minor">
+                          <a:schemeClr val="lt1"/>
+                        </a:fontRef>
+                      </wps:style>
+                      <wps:txbx>
+                        <w:txbxContent>
+                          <w:p>
+                            <w:pPr>
+                              <w:jc w:val="center"/>
+                            </w:pPr>
+                            <w:r>
+                              <w:t>freeAll</w:t>
+                            </w:r>
+                          </w:p>
+                        </w:txbxContent>
+                      </wps:txbx>
+                      <wps:bodyPr rot="0" spcFirstLastPara="0" vertOverflow="overflow" horzOverflow="overflow" vert="horz" wrap="square" lIns="91440" tIns="45720" rIns="91440" bIns="45720" numCol="1" spcCol="0" rtlCol="0" fromWordArt="0" anchor="ctr" anchorCtr="0" forceAA="0" compatLnSpc="1">
+                        <a:prstTxWarp prst="textNoShape">
+                          <a:avLst/>
+                        </a:prstTxWarp>
+                        <a:noAutofit/>
+                      </wps:bodyPr>
+                    </wps:wsp>
+                  </a:graphicData>
+                </a:graphic>
+              </wp:anchor>
+            </w:drawing>
+          </mc:Choice>
+          <mc:Fallback>
+            <w:pict>
+              <v:rect w14:anchorId="2329F351" id="矩形 11" o:spid="_x0000_s1030" style="position:absolute;left:0;text-align:left;margin-left:320.4pt;margin-top:13.8pt;width:61.8pt;height:22.8pt;z-index:251774976;visibility:visible;mso-wrap-style:square;mso-wrap-distance-left:9pt;mso-wrap-distance-top:0;mso-wrap-distance-right:9pt;mso-wrap-distance-bottom:0;mso-position-horizontal:absolute;mso-position-horizontal-relative:text;mso-position-vertical:absolute;mso-position-vertical-relative:text;v-text-anchor:middle" o:gfxdata="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" fillcolor="#5b9bd5 [3204]" strokecolor="#1f4d78 [1604]" strokeweight="1pt">
+                <v:textbox>
+                  <w:txbxContent>
+                    <w:p>
+                      <w:pPr>
+                        <w:jc w:val="center"/>
+                      </w:pPr>
+                      <w:r>
+                        <w:t>freeAll</w:t>
+                      </w:r>
+                    </w:p>
+                  </w:txbxContent>
+                </v:textbox>
+              </v:rect>
+            </w:pict>
+          </mc:Fallback>
+        </mc:AlternateContent>
+      </w:r>
       <w:r>
         <w:rPr>
           <w:rFonts w:asciiTheme="minorHAnsi" w:eastAsiaTheme="minorHAnsi" w:hAnsiTheme="minorHAnsi" w:hint="eastAsia"/>
@@ -5717,7 +6346,7 @@
           </mc:Choice>
           <mc:Fallback>
             <w:pict>
-              <v:rect w14:anchorId="30F0FF5A" id="矩形 7" o:spid="_x0000_s1073" style="position:absolute;left:0;text-align:left;margin-left:163.8pt;margin-top:13.8pt;width:61.8pt;height:22.8pt;z-index:251668480;visibility:visible;mso-wrap-style:square;mso-wrap-distance-left:9pt;mso-wrap-distance-top:0;mso-wrap-distance-right:9pt;mso-wrap-distance-bottom:0;mso-position-horizontal:absolute;mso-position-horizontal-relative:text;mso-position-vertical:absolute;mso-position-vertical-relative:text;v-text-anchor:middle" o:gfxdata="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" fillcolor="#5b9bd5 [3204]" strokecolor="#1f4d78 [1604]" strokeweight="1pt">
+              <v:rect w14:anchorId="30F0FF5A" id="矩形 7" o:spid="_x0000_s1031" style="position:absolute;left:0;text-align:left;margin-left:163.8pt;margin-top:13.8pt;width:61.8pt;height:22.8pt;z-index:251668480;visibility:visible;mso-wrap-style:square;mso-wrap-distance-left:9pt;mso-wrap-distance-top:0;mso-wrap-distance-right:9pt;mso-wrap-distance-bottom:0;mso-position-horizontal:absolute;mso-position-horizontal-relative:text;mso-position-vertical:absolute;mso-position-vertical-relative:text;v-text-anchor:middle" o:gfxdata="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" fillcolor="#5b9bd5 [3204]" strokecolor="#1f4d78 [1604]" strokeweight="1pt">
                 <v:textbox>
                   <w:txbxContent>
                     <w:p>
@@ -5742,6 +6371,79 @@
           <w:rFonts w:asciiTheme="minorHAnsi" w:eastAsiaTheme="minorHAnsi" w:hAnsiTheme="minorHAnsi"/>
         </w:rPr>
       </w:pPr>
+      <w:r>
+        <w:rPr>
+          <w:rFonts w:asciiTheme="minorHAnsi" w:eastAsiaTheme="minorHAnsi" w:hAnsiTheme="minorHAnsi" w:hint="eastAsia"/>
+          <w:noProof/>
+        </w:rPr>
+        <mc:AlternateContent>
+          <mc:Choice Requires="wps">
+            <w:drawing>
+              <wp:anchor distT="0" distB="0" distL="114300" distR="114300" simplePos="0" relativeHeight="251772928" behindDoc="0" locked="0" layoutInCell="1" allowOverlap="1" wp14:anchorId="104FEFB2" wp14:editId="65AB305E">
+                <wp:simplePos x="0" y="0"/>
+                <wp:positionH relativeFrom="column">
+                  <wp:posOffset>2872740</wp:posOffset>
+                </wp:positionH>
+                <wp:positionV relativeFrom="paragraph">
+                  <wp:posOffset>99060</wp:posOffset>
+                </wp:positionV>
+                <wp:extent cx="1181100" cy="45719"/>
+                <wp:effectExtent l="0" t="38100" r="38100" b="88265"/>
+                <wp:wrapNone/>
+                <wp:docPr id="10" name="直接箭头连接符 10"/>
+                <wp:cNvGraphicFramePr/>
+                <a:graphic xmlns:a="http://schemas.openxmlformats.org/drawingml/2006/main">
+                  <a:graphicData uri="http://schemas.microsoft.com/office/word/2010/wordprocessingShape">
+                    <wps:wsp>
+                      <wps:cNvCnPr/>
+                      <wps:spPr>
+                        <a:xfrm>
+                          <a:off x="0" y="0"/>
+                          <a:ext cx="1181100" cy="45719"/>
+                        </a:xfrm>
+                        <a:prstGeom prst="straightConnector1">
+                          <a:avLst/>
+                        </a:prstGeom>
+                        <a:ln>
+                          <a:tailEnd type="triangle"/>
+                        </a:ln>
+                      </wps:spPr>
+                      <wps:style>
+                        <a:lnRef idx="1">
+                          <a:schemeClr val="accent1"/>
+                        </a:lnRef>
+                        <a:fillRef idx="0">
+                          <a:schemeClr val="accent1"/>
+                        </a:fillRef>
+                        <a:effectRef idx="0">
+                          <a:schemeClr val="accent1"/>
+                        </a:effectRef>
+                        <a:fontRef idx="minor">
+                          <a:schemeClr val="tx1"/>
+                        </a:fontRef>
+                      </wps:style>
+                      <wps:bodyPr/>
+                    </wps:wsp>
+                  </a:graphicData>
+                </a:graphic>
+                <wp14:sizeRelH relativeFrom="margin">
+                  <wp14:pctWidth>0</wp14:pctWidth>
+                </wp14:sizeRelH>
+                <wp14:sizeRelV relativeFrom="margin">
+                  <wp14:pctHeight>0</wp14:pctHeight>
+                </wp14:sizeRelV>
+              </wp:anchor>
+            </w:drawing>
+          </mc:Choice>
+          <mc:Fallback>
+            <w:pict>
+              <v:shape w14:anchorId="3F79AECD" id="直接箭头连接符 10" o:spid="_x0000_s1026" type="#_x0000_t32" style="position:absolute;left:0;text-align:left;margin-left:226.2pt;margin-top:7.8pt;width:93pt;height:3.6pt;z-index:251772928;visibility:visible;mso-wrap-style:square;mso-width-percent:0;mso-height-percent:0;mso-wrap-distance-left:9pt;mso-wrap-distance-top:0;mso-wrap-distance-right:9pt;mso-wrap-distance-bottom:0;mso-position-horizontal:absolute;mso-position-horizontal-relative:text;mso-position-vertical:absolute;mso-position-vertical-relative:text;mso-width-percent:0;mso-height-percent:0;mso-width-relative:margin;mso-height-relative:margin" o:gfxdata="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" strokecolor="#5b9bd5 [3204]" strokeweight=".5pt">
+                <v:stroke endarrow="block" joinstyle="miter"/>
+              </v:shape>
+            </w:pict>
+          </mc:Fallback>
+        </mc:AlternateContent>
+      </w:r>
     </w:p>
     <w:p>
       <w:pPr>
@@ -5815,11 +6517,7 @@
           </mc:Choice>
           <mc:Fallback>
             <w:pict>
-              <v:shapetype w14:anchorId="619FE9E9" id="_x0000_t32" coordsize="21600,21600" o:spt="32" o:oned="t" path="m,l21600,21600e" filled="f">
-                <v:path arrowok="t" fillok="f" o:connecttype="none"/>
-                <o:lock v:ext="edit" shapetype="t"/>
-              </v:shapetype>
-              <v:shape id="直接箭头连接符 75" o:spid="_x0000_s1026" type="#_x0000_t32" style="position:absolute;left:0;text-align:left;margin-left:195.1pt;margin-top:9.45pt;width:36.9pt;height:126.65pt;z-index:251770880;visibility:visible;mso-wrap-style:square;mso-width-percent:0;mso-height-percent:0;mso-wrap-distance-left:9pt;mso-wrap-distance-top:0;mso-wrap-distance-right:9pt;mso-wrap-distance-bottom:0;mso-position-horizontal:absolute;mso-position-horizontal-relative:text;mso-position-vertical:absolute;mso-position-vertical-relative:text;mso-width-percent:0;mso-height-percent:0;mso-width-relative:margin;mso-height-relative:margin" o:gfxdata="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" strokecolor="#5b9bd5 [3204]" strokeweight=".5pt">
+              <v:shape w14:anchorId="7E56EEAD" id="直接箭头连接符 75" o:spid="_x0000_s1026" type="#_x0000_t32" style="position:absolute;left:0;text-align:left;margin-left:195.1pt;margin-top:9.45pt;width:36.9pt;height:126.65pt;z-index:251770880;visibility:visible;mso-wrap-style:square;mso-width-percent:0;mso-height-percent:0;mso-wrap-distance-left:9pt;mso-wrap-distance-top:0;mso-wrap-distance-right:9pt;mso-wrap-distance-bottom:0;mso-position-horizontal:absolute;mso-position-horizontal-relative:text;mso-position-vertical:absolute;mso-position-vertical-relative:text;mso-width-percent:0;mso-height-percent:0;mso-width-relative:margin;mso-height-relative:margin" o:gfxdata="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" strokecolor="#5b9bd5 [3204]" strokeweight=".5pt">
                 <v:stroke endarrow="block" joinstyle="miter"/>
               </v:shape>
             </w:pict>
@@ -5892,7 +6590,7 @@
           </mc:Choice>
           <mc:Fallback>
             <w:pict>
-              <v:shape w14:anchorId="34CB4951" id="直接箭头连接符 19" o:spid="_x0000_s1026" type="#_x0000_t32" style="position:absolute;left:0;text-align:left;margin-left:164pt;margin-top:5.45pt;width:30.75pt;height:130.65pt;flip:x;z-index:251679744;visibility:visible;mso-wrap-style:square;mso-width-percent:0;mso-height-percent:0;mso-wrap-distance-left:9pt;mso-wrap-distance-top:0;mso-wrap-distance-right:9pt;mso-wrap-distance-bottom:0;mso-position-horizontal:absolute;mso-position-horizontal-relative:text;mso-position-vertical:absolute;mso-position-vertical-relative:text;mso-width-percent:0;mso-height-percent:0;mso-width-relative:margin;mso-height-relative:margin" o:gfxdata="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" strokecolor="#5b9bd5 [3204]" strokeweight=".5pt">
+              <v:shape w14:anchorId="128C6ACF" id="直接箭头连接符 19" o:spid="_x0000_s1026" type="#_x0000_t32" style="position:absolute;left:0;text-align:left;margin-left:164pt;margin-top:5.45pt;width:30.75pt;height:130.65pt;flip:x;z-index:251679744;visibility:visible;mso-wrap-style:square;mso-width-percent:0;mso-height-percent:0;mso-wrap-distance-left:9pt;mso-wrap-distance-top:0;mso-wrap-distance-right:9pt;mso-wrap-distance-bottom:0;mso-position-horizontal:absolute;mso-position-horizontal-relative:text;mso-position-vertical:absolute;mso-position-vertical-relative:text;mso-width-percent:0;mso-height-percent:0;mso-width-relative:margin;mso-height-relative:margin" o:gfxdata="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" strokecolor="#5b9bd5 [3204]" strokeweight=".5pt">
                 <v:stroke endarrow="block" joinstyle="miter"/>
               </v:shape>
             </w:pict>
@@ -5965,7 +6663,7 @@
           </mc:Choice>
           <mc:Fallback>
             <w:pict>
-              <v:shape w14:anchorId="7048CE61" id="直接箭头连接符 9" o:spid="_x0000_s1026" type="#_x0000_t32" style="position:absolute;left:0;text-align:left;margin-left:111.35pt;margin-top:5.45pt;width:53.6pt;height:36pt;flip:x;z-index:251669504;visibility:visible;mso-wrap-style:square;mso-width-percent:0;mso-height-percent:0;mso-wrap-distance-left:9pt;mso-wrap-distance-top:0;mso-wrap-distance-right:9pt;mso-wrap-distance-bottom:0;mso-position-horizontal:absolute;mso-position-horizontal-relative:text;mso-position-vertical:absolute;mso-position-vertical-relative:text;mso-width-percent:0;mso-height-percent:0;mso-width-relative:margin;mso-height-relative:margin" o:gfxdata="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" strokecolor="#5b9bd5 [3204]" strokeweight=".5pt">
+              <v:shape w14:anchorId="584B8DDF" id="直接箭头连接符 9" o:spid="_x0000_s1026" type="#_x0000_t32" style="position:absolute;left:0;text-align:left;margin-left:111.35pt;margin-top:5.45pt;width:53.6pt;height:36pt;flip:x;z-index:251669504;visibility:visible;mso-wrap-style:square;mso-width-percent:0;mso-height-percent:0;mso-wrap-distance-left:9pt;mso-wrap-distance-top:0;mso-wrap-distance-right:9pt;mso-wrap-distance-bottom:0;mso-position-horizontal:absolute;mso-position-horizontal-relative:text;mso-position-vertical:absolute;mso-position-vertical-relative:text;mso-width-percent:0;mso-height-percent:0;mso-width-relative:margin;mso-height-relative:margin" o:gfxdata="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" strokecolor="#5b9bd5 [3204]" strokeweight=".5pt">
                 <v:stroke endarrow="block" joinstyle="miter"/>
               </v:shape>
             </w:pict>
@@ -6038,7 +6736,7 @@
           </mc:Choice>
           <mc:Fallback>
             <w:pict>
-              <v:shape w14:anchorId="036CF2C8" id="直接箭头连接符 73" o:spid="_x0000_s1026" type="#_x0000_t32" style="position:absolute;left:0;text-align:left;margin-left:112.65pt;margin-top:6.15pt;width:52pt;height:192.6pt;flip:x;z-index:251766784;visibility:visible;mso-wrap-style:square;mso-width-percent:0;mso-height-percent:0;mso-wrap-distance-left:9pt;mso-wrap-distance-top:0;mso-wrap-distance-right:9pt;mso-wrap-distance-bottom:0;mso-position-horizontal:absolute;mso-position-horizontal-relative:text;mso-position-vertical:absolute;mso-position-vertical-relative:text;mso-width-percent:0;mso-height-percent:0;mso-width-relative:margin;mso-height-relative:margin" o:gfxdata="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" strokecolor="#5b9bd5 [3204]" strokeweight=".5pt">
+              <v:shape w14:anchorId="70F565D0" id="直接箭头连接符 73" o:spid="_x0000_s1026" type="#_x0000_t32" style="position:absolute;left:0;text-align:left;margin-left:112.65pt;margin-top:6.15pt;width:52pt;height:192.6pt;flip:x;z-index:251766784;visibility:visible;mso-wrap-style:square;mso-width-percent:0;mso-height-percent:0;mso-wrap-distance-left:9pt;mso-wrap-distance-top:0;mso-wrap-distance-right:9pt;mso-wrap-distance-bottom:0;mso-position-horizontal:absolute;mso-position-horizontal-relative:text;mso-position-vertical:absolute;mso-position-vertical-relative:text;mso-width-percent:0;mso-height-percent:0;mso-width-relative:margin;mso-height-relative:margin" o:gfxdata="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" strokecolor="#5b9bd5 [3204]" strokeweight=".5pt">
                 <v:stroke endarrow="block" joinstyle="miter"/>
               </v:shape>
             </w:pict>
@@ -6111,7 +6809,7 @@
           </mc:Choice>
           <mc:Fallback>
             <w:pict>
-              <v:shape w14:anchorId="729B46EF" id="直接箭头连接符 71" o:spid="_x0000_s1026" type="#_x0000_t32" style="position:absolute;left:0;text-align:left;margin-left:111.35pt;margin-top:5.85pt;width:53.6pt;height:154.65pt;flip:x;z-index:251762688;visibility:visible;mso-wrap-style:square;mso-width-percent:0;mso-height-percent:0;mso-wrap-distance-left:9pt;mso-wrap-distance-top:0;mso-wrap-distance-right:9pt;mso-wrap-distance-bottom:0;mso-position-horizontal:absolute;mso-position-horizontal-relative:text;mso-position-vertical:absolute;mso-position-vertical-relative:text;mso-width-percent:0;mso-height-percent:0;mso-width-relative:margin;mso-height-relative:margin" o:gfxdata="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" strokecolor="#5b9bd5 [3204]" strokeweight=".5pt">
+              <v:shape w14:anchorId="6D3DA148" id="直接箭头连接符 71" o:spid="_x0000_s1026" type="#_x0000_t32" style="position:absolute;left:0;text-align:left;margin-left:111.35pt;margin-top:5.85pt;width:53.6pt;height:154.65pt;flip:x;z-index:251762688;visibility:visible;mso-wrap-style:square;mso-width-percent:0;mso-height-percent:0;mso-wrap-distance-left:9pt;mso-wrap-distance-top:0;mso-wrap-distance-right:9pt;mso-wrap-distance-bottom:0;mso-position-horizontal:absolute;mso-position-horizontal-relative:text;mso-position-vertical:absolute;mso-position-vertical-relative:text;mso-width-percent:0;mso-height-percent:0;mso-width-relative:margin;mso-height-relative:margin" o:gfxdata="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" strokecolor="#5b9bd5 [3204]" strokeweight=".5pt">
                 <v:stroke endarrow="block" joinstyle="miter"/>
               </v:shape>
             </w:pict>
@@ -6184,7 +6882,7 @@
           </mc:Choice>
           <mc:Fallback>
             <w:pict>
-              <v:shape w14:anchorId="6023ED90" id="直接箭头连接符 18" o:spid="_x0000_s1026" type="#_x0000_t32" style="position:absolute;left:0;text-align:left;margin-left:111.4pt;margin-top:5.85pt;width:52.35pt;height:119.35pt;flip:x;z-index:251678720;visibility:visible;mso-wrap-style:square;mso-width-percent:0;mso-height-percent:0;mso-wrap-distance-left:9pt;mso-wrap-distance-top:0;mso-wrap-distance-right:9pt;mso-wrap-distance-bottom:0;mso-position-horizontal:absolute;mso-position-horizontal-relative:text;mso-position-vertical:absolute;mso-position-vertical-relative:text;mso-width-percent:0;mso-height-percent:0;mso-width-relative:margin;mso-height-relative:margin" o:gfxdata="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" strokecolor="#5b9bd5 [3204]" strokeweight=".5pt">
+              <v:shape w14:anchorId="7D29FD58" id="直接箭头连接符 18" o:spid="_x0000_s1026" type="#_x0000_t32" style="position:absolute;left:0;text-align:left;margin-left:111.4pt;margin-top:5.85pt;width:52.35pt;height:119.35pt;flip:x;z-index:251678720;visibility:visible;mso-wrap-style:square;mso-width-percent:0;mso-height-percent:0;mso-wrap-distance-left:9pt;mso-wrap-distance-top:0;mso-wrap-distance-right:9pt;mso-wrap-distance-bottom:0;mso-position-horizontal:absolute;mso-position-horizontal-relative:text;mso-position-vertical:absolute;mso-position-vertical-relative:text;mso-width-percent:0;mso-height-percent:0;mso-width-relative:margin;mso-height-relative:margin" o:gfxdata="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" strokecolor="#5b9bd5 [3204]" strokeweight=".5pt">
                 <v:stroke endarrow="block" joinstyle="miter"/>
               </v:shape>
             </w:pict>
@@ -6257,7 +6955,7 @@
           </mc:Choice>
           <mc:Fallback>
             <w:pict>
-              <v:shape w14:anchorId="3D56DE76" id="直接箭头连接符 14" o:spid="_x0000_s1026" type="#_x0000_t32" style="position:absolute;left:0;text-align:left;margin-left:112pt;margin-top:5.85pt;width:52pt;height:75.35pt;flip:x;z-index:251673600;visibility:visible;mso-wrap-style:square;mso-width-percent:0;mso-height-percent:0;mso-wrap-distance-left:9pt;mso-wrap-distance-top:0;mso-wrap-distance-right:9pt;mso-wrap-distance-bottom:0;mso-position-horizontal:absolute;mso-position-horizontal-relative:text;mso-position-vertical:absolute;mso-position-vertical-relative:text;mso-width-percent:0;mso-height-percent:0;mso-width-relative:margin;mso-height-relative:margin" o:gfxdata="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" strokecolor="#5b9bd5 [3204]" strokeweight=".5pt">
+              <v:shape w14:anchorId="48E88133" id="直接箭头连接符 14" o:spid="_x0000_s1026" type="#_x0000_t32" style="position:absolute;left:0;text-align:left;margin-left:112pt;margin-top:5.85pt;width:52pt;height:75.35pt;flip:x;z-index:251673600;visibility:visible;mso-wrap-style:square;mso-width-percent:0;mso-height-percent:0;mso-wrap-distance-left:9pt;mso-wrap-distance-top:0;mso-wrap-distance-right:9pt;mso-wrap-distance-bottom:0;mso-position-horizontal:absolute;mso-position-horizontal-relative:text;mso-position-vertical:absolute;mso-position-vertical-relative:text;mso-width-percent:0;mso-height-percent:0;mso-width-relative:margin;mso-height-relative:margin" o:gfxdata="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" strokecolor="#5b9bd5 [3204]" strokeweight=".5pt">
                 <v:stroke endarrow="block" joinstyle="miter"/>
               </v:shape>
             </w:pict>
@@ -6324,7 +7022,7 @@
           </mc:Choice>
           <mc:Fallback>
             <w:pict>
-              <v:shape w14:anchorId="3DC50EF2" id="直接箭头连接符 23" o:spid="_x0000_s1026" type="#_x0000_t32" style="position:absolute;left:0;text-align:left;margin-left:226.05pt;margin-top:3.65pt;width:37.95pt;height:88.5pt;z-index:251686912;visibility:visible;mso-wrap-style:square;mso-wrap-distance-left:9pt;mso-wrap-distance-top:0;mso-wrap-distance-right:9pt;mso-wrap-distance-bottom:0;mso-position-horizontal:absolute;mso-position-horizontal-relative:text;mso-position-vertical:absolute;mso-position-vertical-relative:text" o:gfxdata="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" strokecolor="#5b9bd5 [3204]" strokeweight=".5pt">
+              <v:shape w14:anchorId="634543D4" id="直接箭头连接符 23" o:spid="_x0000_s1026" type="#_x0000_t32" style="position:absolute;left:0;text-align:left;margin-left:226.05pt;margin-top:3.65pt;width:37.95pt;height:88.5pt;z-index:251686912;visibility:visible;mso-wrap-style:square;mso-wrap-distance-left:9pt;mso-wrap-distance-top:0;mso-wrap-distance-right:9pt;mso-wrap-distance-bottom:0;mso-position-horizontal:absolute;mso-position-horizontal-relative:text;mso-position-vertical:absolute;mso-position-vertical-relative:text" o:gfxdata="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" strokecolor="#5b9bd5 [3204]" strokeweight=".5pt">
                 <v:stroke endarrow="block" joinstyle="miter"/>
               </v:shape>
             </w:pict>
@@ -6397,7 +7095,7 @@
           </mc:Choice>
           <mc:Fallback>
             <w:pict>
-              <v:shape w14:anchorId="3519F585" id="直接箭头连接符 8" o:spid="_x0000_s1026" type="#_x0000_t32" style="position:absolute;left:0;text-align:left;margin-left:225.6pt;margin-top:5.4pt;width:41.4pt;height:19.2pt;z-index:251671552;visibility:visible;mso-wrap-style:square;mso-width-percent:0;mso-height-percent:0;mso-wrap-distance-left:9pt;mso-wrap-distance-top:0;mso-wrap-distance-right:9pt;mso-wrap-distance-bottom:0;mso-position-horizontal:absolute;mso-position-horizontal-relative:text;mso-position-vertical:absolute;mso-position-vertical-relative:text;mso-width-percent:0;mso-height-percent:0;mso-width-relative:margin;mso-height-relative:margin" o:gfxdata="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" strokecolor="#5b9bd5 [3204]" strokeweight=".5pt">
+              <v:shape w14:anchorId="3AB3BD59" id="直接箭头连接符 8" o:spid="_x0000_s1026" type="#_x0000_t32" style="position:absolute;left:0;text-align:left;margin-left:225.6pt;margin-top:5.4pt;width:41.4pt;height:19.2pt;z-index:251671552;visibility:visible;mso-wrap-style:square;mso-width-percent:0;mso-height-percent:0;mso-wrap-distance-left:9pt;mso-wrap-distance-top:0;mso-wrap-distance-right:9pt;mso-wrap-distance-bottom:0;mso-position-horizontal:absolute;mso-position-horizontal-relative:text;mso-position-vertical:absolute;mso-position-vertical-relative:text;mso-width-percent:0;mso-height-percent:0;mso-width-relative:margin;mso-height-relative:margin" o:gfxdata="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" strokecolor="#5b9bd5 [3204]" strokeweight=".5pt">
                 <v:stroke endarrow="block" joinstyle="miter"/>
               </v:shape>
             </w:pict>
@@ -6500,7 +7198,7 @@
           </mc:Choice>
           <mc:Fallback>
             <w:pict>
-              <v:rect w14:anchorId="3926E791" id="矩形 21" o:spid="_x0000_s1074" style="position:absolute;left:0;text-align:left;margin-left:267.15pt;margin-top:11.35pt;width:94.05pt;height:22.8pt;z-index:251683840;visibility:visible;mso-wrap-style:square;mso-width-percent:0;mso-height-percent:0;mso-wrap-distance-left:9pt;mso-wrap-distance-top:0;mso-wrap-distance-right:9pt;mso-wrap-distance-bottom:0;mso-position-horizontal:absolute;mso-position-horizontal-relative:text;mso-position-vertical:absolute;mso-position-vertical-relative:text;mso-width-percent:0;mso-height-percent:0;mso-width-relative:margin;mso-height-relative:margin;v-text-anchor:middle" o:gfxdata="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" fillcolor="#5b9bd5 [3204]" strokecolor="#1f4d78 [1604]" strokeweight="1pt">
+              <v:rect w14:anchorId="3926E791" id="矩形 21" o:spid="_x0000_s1032" style="position:absolute;left:0;text-align:left;margin-left:267.15pt;margin-top:11.35pt;width:94.05pt;height:22.8pt;z-index:251683840;visibility:visible;mso-wrap-style:square;mso-width-percent:0;mso-height-percent:0;mso-wrap-distance-left:9pt;mso-wrap-distance-top:0;mso-wrap-distance-right:9pt;mso-wrap-distance-bottom:0;mso-position-horizontal:absolute;mso-position-horizontal-relative:text;mso-position-vertical:absolute;mso-position-vertical-relative:text;mso-width-percent:0;mso-height-percent:0;mso-width-relative:margin;mso-height-relative:margin;v-text-anchor:middle" o:gfxdata="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" fillcolor="#5b9bd5 [3204]" strokecolor="#1f4d78 [1604]" strokeweight="1pt">
                 <v:textbox>
                   <w:txbxContent>
                     <w:p>
@@ -6632,7 +7330,7 @@
           </mc:Choice>
           <mc:Fallback>
             <w:pict>
-              <v:rect w14:anchorId="039250CA" id="矩形 12" o:spid="_x0000_s1075" style="position:absolute;left:0;text-align:left;margin-left:9.95pt;margin-top:10pt;width:102.65pt;height:22.8pt;z-index:251670528;visibility:visible;mso-wrap-style:square;mso-width-percent:0;mso-wrap-distance-left:9pt;mso-wrap-distance-top:0;mso-wrap-distance-right:9pt;mso-wrap-distance-bottom:0;mso-position-horizontal:absolute;mso-position-horizontal-relative:text;mso-position-vertical:absolute;mso-position-vertical-relative:text;mso-width-percent:0;mso-width-relative:margin;v-text-anchor:middle" o:gfxdata="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" fillcolor="#5b9bd5 [3204]" strokecolor="#1f4d78 [1604]" strokeweight="1pt">
+              <v:rect w14:anchorId="039250CA" id="矩形 12" o:spid="_x0000_s1033" style="position:absolute;left:0;text-align:left;margin-left:9.95pt;margin-top:10pt;width:102.65pt;height:22.8pt;z-index:251670528;visibility:visible;mso-wrap-style:square;mso-width-percent:0;mso-wrap-distance-left:9pt;mso-wrap-distance-top:0;mso-wrap-distance-right:9pt;mso-wrap-distance-bottom:0;mso-position-horizontal:absolute;mso-position-horizontal-relative:text;mso-position-vertical:absolute;mso-position-vertical-relative:text;mso-width-percent:0;mso-width-relative:margin;v-text-anchor:middle" o:gfxdata="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" fillcolor="#5b9bd5 [3204]" strokecolor="#1f4d78 [1604]" strokeweight="1pt">
                 <v:textbox>
                   <w:txbxContent>
                     <w:p>
@@ -6731,7 +7429,7 @@
           </mc:Choice>
           <mc:Fallback>
             <w:pict>
-              <v:shape w14:anchorId="478DDA8B" id="直接箭头连接符 25" o:spid="_x0000_s1026" type="#_x0000_t32" style="position:absolute;left:0;text-align:left;margin-left:361.05pt;margin-top:10.4pt;width:43.2pt;height:22.8pt;z-index:251689984;visibility:visible;mso-wrap-style:square;mso-wrap-distance-left:9pt;mso-wrap-distance-top:0;mso-wrap-distance-right:9pt;mso-wrap-distance-bottom:0;mso-position-horizontal:absolute;mso-position-horizontal-relative:text;mso-position-vertical:absolute;mso-position-vertical-relative:text" o:gfxdata="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" strokecolor="#5b9bd5 [3204]" strokeweight=".5pt">
+              <v:shape w14:anchorId="51C47614" id="直接箭头连接符 25" o:spid="_x0000_s1026" type="#_x0000_t32" style="position:absolute;left:0;text-align:left;margin-left:361.05pt;margin-top:10.4pt;width:43.2pt;height:22.8pt;z-index:251689984;visibility:visible;mso-wrap-style:square;mso-wrap-distance-left:9pt;mso-wrap-distance-top:0;mso-wrap-distance-right:9pt;mso-wrap-distance-bottom:0;mso-position-horizontal:absolute;mso-position-horizontal-relative:text;mso-position-vertical:absolute;mso-position-vertical-relative:text" o:gfxdata="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" strokecolor="#5b9bd5 [3204]" strokeweight=".5pt">
                 <v:stroke endarrow="block" joinstyle="miter"/>
               </v:shape>
             </w:pict>
@@ -6841,7 +7539,7 @@
           </mc:Choice>
           <mc:Fallback>
             <w:pict>
-              <v:rect w14:anchorId="3BE2CBDF" id="矩形 24" o:spid="_x0000_s1076" style="position:absolute;left:0;text-align:left;margin-left:404.25pt;margin-top:6.7pt;width:94.05pt;height:22.8pt;z-index:251688960;visibility:visible;mso-wrap-style:square;mso-width-percent:0;mso-height-percent:0;mso-wrap-distance-left:9pt;mso-wrap-distance-top:0;mso-wrap-distance-right:9pt;mso-wrap-distance-bottom:0;mso-position-horizontal:absolute;mso-position-horizontal-relative:text;mso-position-vertical:absolute;mso-position-vertical-relative:text;mso-width-percent:0;mso-height-percent:0;mso-width-relative:margin;mso-height-relative:margin;v-text-anchor:middle" o:gfxdata="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" fillcolor="#5b9bd5 [3204]" strokecolor="#1f4d78 [1604]" strokeweight="1pt">
+              <v:rect w14:anchorId="3BE2CBDF" id="矩形 24" o:spid="_x0000_s1034" style="position:absolute;left:0;text-align:left;margin-left:404.25pt;margin-top:6.7pt;width:94.05pt;height:22.8pt;z-index:251688960;visibility:visible;mso-wrap-style:square;mso-width-percent:0;mso-height-percent:0;mso-wrap-distance-left:9pt;mso-wrap-distance-top:0;mso-wrap-distance-right:9pt;mso-wrap-distance-bottom:0;mso-position-horizontal:absolute;mso-position-horizontal-relative:text;mso-position-vertical:absolute;mso-position-vertical-relative:text;mso-width-percent:0;mso-height-percent:0;mso-width-relative:margin;mso-height-relative:margin;v-text-anchor:middle" o:gfxdata="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" fillcolor="#5b9bd5 [3204]" strokecolor="#1f4d78 [1604]" strokeweight="1pt">
                 <v:textbox>
                   <w:txbxContent>
                     <w:p>
@@ -6989,7 +7687,7 @@
           </mc:Choice>
           <mc:Fallback>
             <w:pict>
-              <v:rect w14:anchorId="6AC72403" id="矩形 16" o:spid="_x0000_s1077" style="position:absolute;left:0;text-align:left;margin-left:-14.65pt;margin-top:18.8pt;width:126.05pt;height:22.8pt;z-index:251675648;visibility:visible;mso-wrap-style:square;mso-width-percent:0;mso-wrap-distance-left:9pt;mso-wrap-distance-top:0;mso-wrap-distance-right:9pt;mso-wrap-distance-bottom:0;mso-position-horizontal:absolute;mso-position-horizontal-relative:text;mso-position-vertical:absolute;mso-position-vertical-relative:text;mso-width-percent:0;mso-width-relative:margin;v-text-anchor:middle" o:gfxdata="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" fillcolor="#5b9bd5 [3204]" strokecolor="#1f4d78 [1604]" strokeweight="1pt">
+              <v:rect w14:anchorId="6AC72403" id="矩形 16" o:spid="_x0000_s1035" style="position:absolute;left:0;text-align:left;margin-left:-14.65pt;margin-top:18.8pt;width:126.05pt;height:22.8pt;z-index:251675648;visibility:visible;mso-wrap-style:square;mso-width-percent:0;mso-wrap-distance-left:9pt;mso-wrap-distance-top:0;mso-wrap-distance-right:9pt;mso-wrap-distance-bottom:0;mso-position-horizontal:absolute;mso-position-horizontal-relative:text;mso-position-vertical:absolute;mso-position-vertical-relative:text;mso-width-percent:0;mso-width-relative:margin;v-text-anchor:middle" o:gfxdata="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" fillcolor="#5b9bd5 [3204]" strokecolor="#1f4d78 [1604]" strokeweight="1pt">
                 <v:textbox>
                   <w:txbxContent>
                     <w:p>
@@ -7004,14 +7702,7 @@
                           <w:rFonts w:asciiTheme="minorHAnsi" w:eastAsiaTheme="minorHAnsi" w:hAnsiTheme="minorHAnsi"/>
                           <w:color w:val="FFFFFF" w:themeColor="background1"/>
                         </w:rPr>
-                        <w:t>get</w:t>
-                      </w:r>
-                      <w:r>
-                        <w:rPr>
-                          <w:rFonts w:asciiTheme="minorHAnsi" w:eastAsiaTheme="minorHAnsi" w:hAnsiTheme="minorHAnsi"/>
-                          <w:color w:val="FFFFFF" w:themeColor="background1"/>
-                        </w:rPr>
-                        <w:t>Overhaul</w:t>
+                        <w:t>getOverhaul</w:t>
                       </w:r>
                       <w:r>
                         <w:rPr>
@@ -7103,7 +7794,7 @@
           </mc:Choice>
           <mc:Fallback>
             <w:pict>
-              <v:shape w14:anchorId="6D559BCF" id="直接箭头连接符 26" o:spid="_x0000_s1026" type="#_x0000_t32" style="position:absolute;left:0;text-align:left;margin-left:361.05pt;margin-top:2pt;width:43.2pt;height:27.45pt;flip:y;z-index:251691008;visibility:visible;mso-wrap-style:square;mso-wrap-distance-left:9pt;mso-wrap-distance-top:0;mso-wrap-distance-right:9pt;mso-wrap-distance-bottom:0;mso-position-horizontal:absolute;mso-position-horizontal-relative:text;mso-position-vertical:absolute;mso-position-vertical-relative:text" o:gfxdata="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" strokecolor="#5b9bd5 [3204]" strokeweight=".5pt">
+              <v:shape w14:anchorId="54621207" id="直接箭头连接符 26" o:spid="_x0000_s1026" type="#_x0000_t32" style="position:absolute;left:0;text-align:left;margin-left:361.05pt;margin-top:2pt;width:43.2pt;height:27.45pt;flip:y;z-index:251691008;visibility:visible;mso-wrap-style:square;mso-wrap-distance-left:9pt;mso-wrap-distance-top:0;mso-wrap-distance-right:9pt;mso-wrap-distance-bottom:0;mso-position-horizontal:absolute;mso-position-horizontal-relative:text;mso-position-vertical:absolute;mso-position-vertical-relative:text" o:gfxdata="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" strokecolor="#5b9bd5 [3204]" strokeweight=".5pt">
                 <v:stroke endarrow="block" joinstyle="miter"/>
               </v:shape>
             </w:pict>
@@ -7220,7 +7911,7 @@
           </mc:Choice>
           <mc:Fallback>
             <w:pict>
-              <v:rect w14:anchorId="623471AC" id="矩形 22" o:spid="_x0000_s1035" style="position:absolute;left:0;text-align:left;margin-left:267pt;margin-top:13.6pt;width:94.05pt;height:22.8pt;z-index:251685888;visibility:visible;mso-wrap-style:square;mso-width-percent:0;mso-height-percent:0;mso-wrap-distance-left:9pt;mso-wrap-distance-top:0;mso-wrap-distance-right:9pt;mso-wrap-distance-bottom:0;mso-position-horizontal:absolute;mso-position-horizontal-relative:text;mso-position-vertical:absolute;mso-position-vertical-relative:text;mso-width-percent:0;mso-height-percent:0;mso-width-relative:margin;mso-height-relative:margin;v-text-anchor:middle" o:gfxdata="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" fillcolor="#5b9bd5 [3204]" strokecolor="#1f4d78 [1604]" strokeweight="1pt">
+              <v:rect w14:anchorId="623471AC" id="矩形 22" o:spid="_x0000_s1036" style="position:absolute;left:0;text-align:left;margin-left:267pt;margin-top:13.6pt;width:94.05pt;height:22.8pt;z-index:251685888;visibility:visible;mso-wrap-style:square;mso-width-percent:0;mso-height-percent:0;mso-wrap-distance-left:9pt;mso-wrap-distance-top:0;mso-wrap-distance-right:9pt;mso-wrap-distance-bottom:0;mso-position-horizontal:absolute;mso-position-horizontal-relative:text;mso-position-vertical:absolute;mso-position-vertical-relative:text;mso-width-percent:0;mso-height-percent:0;mso-width-relative:margin;mso-height-relative:margin;v-text-anchor:middle" o:gfxdata="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" fillcolor="#5b9bd5 [3204]" strokecolor="#1f4d78 [1604]" strokeweight="1pt">
                 <v:textbox>
                   <w:txbxContent>
                     <w:p>
@@ -7375,7 +8066,7 @@
           </mc:Choice>
           <mc:Fallback>
             <w:pict>
-              <v:rect w14:anchorId="75858742" id="矩形 17" o:spid="_x0000_s1079" style="position:absolute;left:0;text-align:left;margin-left:17.35pt;margin-top:31.2pt;width:95.35pt;height:22.8pt;z-index:251677696;visibility:visible;mso-wrap-style:square;mso-width-percent:0;mso-wrap-distance-left:9pt;mso-wrap-distance-top:0;mso-wrap-distance-right:9pt;mso-wrap-distance-bottom:0;mso-position-horizontal:absolute;mso-position-horizontal-relative:text;mso-position-vertical:absolute;mso-position-vertical-relative:text;mso-width-percent:0;mso-width-relative:margin;v-text-anchor:middle" o:gfxdata="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" fillcolor="#5b9bd5 [3204]" strokecolor="#1f4d78 [1604]" strokeweight="1pt">
+              <v:rect w14:anchorId="75858742" id="矩形 17" o:spid="_x0000_s1037" style="position:absolute;left:0;text-align:left;margin-left:17.35pt;margin-top:31.2pt;width:95.35pt;height:22.8pt;z-index:251677696;visibility:visible;mso-wrap-style:square;mso-width-percent:0;mso-wrap-distance-left:9pt;mso-wrap-distance-top:0;mso-wrap-distance-right:9pt;mso-wrap-distance-bottom:0;mso-position-horizontal:absolute;mso-position-horizontal-relative:text;mso-position-vertical:absolute;mso-position-vertical-relative:text;mso-width-percent:0;mso-width-relative:margin;v-text-anchor:middle" o:gfxdata="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" fillcolor="#5b9bd5 [3204]" strokecolor="#1f4d78 [1604]" strokeweight="1pt">
                 <v:textbox>
                   <w:txbxContent>
                     <w:p>
@@ -7509,7 +8200,7 @@
           </mc:Choice>
           <mc:Fallback>
             <w:pict>
-              <v:rect w14:anchorId="0F8292AF" id="矩形 20" o:spid="_x0000_s1080" style="position:absolute;left:0;text-align:left;margin-left:133.35pt;margin-top:12pt;width:62pt;height:22.8pt;z-index:251681792;visibility:visible;mso-wrap-style:square;mso-width-percent:0;mso-wrap-distance-left:9pt;mso-wrap-distance-top:0;mso-wrap-distance-right:9pt;mso-wrap-distance-bottom:0;mso-position-horizontal:absolute;mso-position-horizontal-relative:text;mso-position-vertical:absolute;mso-position-vertical-relative:text;mso-width-percent:0;mso-width-relative:margin;v-text-anchor:middle" o:gfxdata="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" fillcolor="#5b9bd5 [3204]" strokecolor="#1f4d78 [1604]" strokeweight="1pt">
+              <v:rect w14:anchorId="0F8292AF" id="矩形 20" o:spid="_x0000_s1038" style="position:absolute;left:0;text-align:left;margin-left:133.35pt;margin-top:12pt;width:62pt;height:22.8pt;z-index:251681792;visibility:visible;mso-wrap-style:square;mso-width-percent:0;mso-wrap-distance-left:9pt;mso-wrap-distance-top:0;mso-wrap-distance-right:9pt;mso-wrap-distance-bottom:0;mso-position-horizontal:absolute;mso-position-horizontal-relative:text;mso-position-vertical:absolute;mso-position-vertical-relative:text;mso-width-percent:0;mso-width-relative:margin;v-text-anchor:middle" o:gfxdata="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" fillcolor="#5b9bd5 [3204]" strokecolor="#1f4d78 [1604]" strokeweight="1pt">
                 <v:textbox>
                   <w:txbxContent>
                     <w:p>
@@ -7627,7 +8318,7 @@
           </mc:Choice>
           <mc:Fallback>
             <w:pict>
-              <v:rect w14:anchorId="176DC943" id="矩形 74" o:spid="_x0000_s1081" style="position:absolute;left:0;text-align:left;margin-left:202pt;margin-top:11.35pt;width:65.35pt;height:22.8pt;z-index:251768832;visibility:visible;mso-wrap-style:square;mso-width-percent:0;mso-wrap-distance-left:9pt;mso-wrap-distance-top:0;mso-wrap-distance-right:9pt;mso-wrap-distance-bottom:0;mso-position-horizontal:absolute;mso-position-horizontal-relative:text;mso-position-vertical:absolute;mso-position-vertical-relative:text;mso-width-percent:0;mso-width-relative:margin;v-text-anchor:middle" o:gfxdata="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" fillcolor="#5b9bd5 [3204]" strokecolor="#1f4d78 [1604]" strokeweight="1pt">
+              <v:rect w14:anchorId="176DC943" id="矩形 74" o:spid="_x0000_s1039" style="position:absolute;left:0;text-align:left;margin-left:202pt;margin-top:11.35pt;width:65.35pt;height:22.8pt;z-index:251768832;visibility:visible;mso-wrap-style:square;mso-width-percent:0;mso-wrap-distance-left:9pt;mso-wrap-distance-top:0;mso-wrap-distance-right:9pt;mso-wrap-distance-bottom:0;mso-position-horizontal:absolute;mso-position-horizontal-relative:text;mso-position-vertical:absolute;mso-position-vertical-relative:text;mso-width-percent:0;mso-width-relative:margin;v-text-anchor:middle" o:gfxdata="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" fillcolor="#5b9bd5 [3204]" strokecolor="#1f4d78 [1604]" strokeweight="1pt">
                 <v:textbox>
                   <w:txbxContent>
                     <w:p>
@@ -7767,7 +8458,7 @@
           </mc:Choice>
           <mc:Fallback>
             <w:pict>
-              <v:rect w14:anchorId="0A4CCF4C" id="矩形 70" o:spid="_x0000_s1039" style="position:absolute;left:0;text-align:left;margin-left:17.95pt;margin-top:2.2pt;width:94.05pt;height:22.8pt;z-index:251760640;visibility:visible;mso-wrap-style:square;mso-width-percent:0;mso-wrap-distance-left:9pt;mso-wrap-distance-top:0;mso-wrap-distance-right:9pt;mso-wrap-distance-bottom:0;mso-position-horizontal:absolute;mso-position-horizontal-relative:text;mso-position-vertical:absolute;mso-position-vertical-relative:text;mso-width-percent:0;mso-width-relative:margin;v-text-anchor:middle" o:gfxdata="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" fillcolor="#5b9bd5 [3204]" strokecolor="#1f4d78 [1604]" strokeweight="1pt">
+              <v:rect w14:anchorId="0A4CCF4C" id="矩形 70" o:spid="_x0000_s1040" style="position:absolute;left:0;text-align:left;margin-left:17.95pt;margin-top:2.2pt;width:94.05pt;height:22.8pt;z-index:251760640;visibility:visible;mso-wrap-style:square;mso-width-percent:0;mso-wrap-distance-left:9pt;mso-wrap-distance-top:0;mso-wrap-distance-right:9pt;mso-wrap-distance-bottom:0;mso-position-horizontal:absolute;mso-position-horizontal-relative:text;mso-position-vertical:absolute;mso-position-vertical-relative:text;mso-width-percent:0;mso-width-relative:margin;v-text-anchor:middle" o:gfxdata="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" fillcolor="#5b9bd5 [3204]" strokecolor="#1f4d78 [1604]" strokeweight="1pt">
                 <v:textbox>
                   <w:txbxContent>
                     <w:p>
@@ -7914,7 +8605,7 @@
           </mc:Choice>
           <mc:Fallback>
             <w:pict>
-              <v:rect w14:anchorId="1A602C85" id="矩形 72" o:spid="_x0000_s1040" style="position:absolute;left:0;text-align:left;margin-left:-14pt;margin-top:11.95pt;width:126.7pt;height:22.8pt;z-index:251764736;visibility:visible;mso-wrap-style:square;mso-width-percent:0;mso-wrap-distance-left:9pt;mso-wrap-distance-top:0;mso-wrap-distance-right:9pt;mso-wrap-distance-bottom:0;mso-position-horizontal:absolute;mso-position-horizontal-relative:text;mso-position-vertical:absolute;mso-position-vertical-relative:text;mso-width-percent:0;mso-width-relative:margin;v-text-anchor:middle" o:gfxdata="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" fillcolor="#5b9bd5 [3204]" strokecolor="#1f4d78 [1604]" strokeweight="1pt">
+              <v:rect w14:anchorId="1A602C85" id="矩形 72" o:spid="_x0000_s1041" style="position:absolute;left:0;text-align:left;margin-left:-14pt;margin-top:11.95pt;width:126.7pt;height:22.8pt;z-index:251764736;visibility:visible;mso-wrap-style:square;mso-width-percent:0;mso-wrap-distance-left:9pt;mso-wrap-distance-top:0;mso-wrap-distance-right:9pt;mso-wrap-distance-bottom:0;mso-position-horizontal:absolute;mso-position-horizontal-relative:text;mso-position-vertical:absolute;mso-position-vertical-relative:text;mso-width-percent:0;mso-width-relative:margin;v-text-anchor:middle" o:gfxdata="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" fillcolor="#5b9bd5 [3204]" strokecolor="#1f4d78 [1604]" strokeweight="1pt">
                 <v:textbox>
                   <w:txbxContent>
                     <w:p>
@@ -7975,7 +8666,24 @@
           <w:rFonts w:asciiTheme="minorHAnsi" w:eastAsiaTheme="minorHAnsi" w:hAnsiTheme="minorHAnsi" w:hint="eastAsia"/>
           <w:sz w:val="24"/>
         </w:rPr>
-        <w:t>解释说明：如图中所示，</w:t>
+        <w:t>解释说明：</w:t>
+      </w:r>
+    </w:p>
+    <w:p>
+      <w:pPr>
+        <w:ind w:firstLine="420"/>
+        <w:rPr>
+          <w:rFonts w:asciiTheme="minorHAnsi" w:eastAsiaTheme="minorHAnsi" w:hAnsiTheme="minorHAnsi"/>
+          <w:color w:val="000000"/>
+          <w:sz w:val="24"/>
+        </w:rPr>
+      </w:pPr>
+      <w:r>
+        <w:rPr>
+          <w:rFonts w:asciiTheme="minorHAnsi" w:eastAsiaTheme="minorHAnsi" w:hAnsiTheme="minorHAnsi" w:hint="eastAsia"/>
+          <w:sz w:val="24"/>
+        </w:rPr>
+        <w:t>如图中所示，</w:t>
       </w:r>
       <w:r>
         <w:rPr>
@@ -7989,6 +8697,13 @@
           <w:rFonts w:asciiTheme="minorHAnsi" w:eastAsiaTheme="minorHAnsi" w:hAnsiTheme="minorHAnsi" w:hint="eastAsia"/>
           <w:sz w:val="24"/>
         </w:rPr>
+        <w:t>先</w:t>
+      </w:r>
+      <w:r>
+        <w:rPr>
+          <w:rFonts w:asciiTheme="minorHAnsi" w:eastAsiaTheme="minorHAnsi" w:hAnsiTheme="minorHAnsi" w:hint="eastAsia"/>
+          <w:sz w:val="24"/>
+        </w:rPr>
         <w:t>通过对</w:t>
       </w:r>
       <w:r>
@@ -8043,12 +8758,43 @@
         </w:rPr>
         <w:t>；</w:t>
       </w:r>
-      <w:r>
-        <w:rPr>
-          <w:rFonts w:asciiTheme="minorHAnsi" w:eastAsiaTheme="minorHAnsi" w:hAnsiTheme="minorHAnsi" w:hint="eastAsia"/>
-          <w:sz w:val="24"/>
-        </w:rPr>
-        <w:t>main通过对get</w:t>
+    </w:p>
+    <w:p>
+      <w:pPr>
+        <w:ind w:firstLine="420"/>
+        <w:rPr>
+          <w:rFonts w:asciiTheme="minorHAnsi" w:eastAsiaTheme="minorHAnsi" w:hAnsiTheme="minorHAnsi"/>
+          <w:color w:val="000000"/>
+          <w:sz w:val="24"/>
+        </w:rPr>
+      </w:pPr>
+      <w:r>
+        <w:rPr>
+          <w:rFonts w:asciiTheme="minorHAnsi" w:eastAsiaTheme="minorHAnsi" w:hAnsiTheme="minorHAnsi"/>
+          <w:sz w:val="24"/>
+        </w:rPr>
+        <w:t>M</w:t>
+      </w:r>
+      <w:r>
+        <w:rPr>
+          <w:rFonts w:asciiTheme="minorHAnsi" w:eastAsiaTheme="minorHAnsi" w:hAnsiTheme="minorHAnsi" w:hint="eastAsia"/>
+          <w:sz w:val="24"/>
+        </w:rPr>
+        <w:t>ain</w:t>
+      </w:r>
+      <w:r>
+        <w:rPr>
+          <w:rFonts w:asciiTheme="minorHAnsi" w:eastAsiaTheme="minorHAnsi" w:hAnsiTheme="minorHAnsi" w:hint="eastAsia"/>
+          <w:sz w:val="24"/>
+        </w:rPr>
+        <w:t>再</w:t>
+      </w:r>
+      <w:r>
+        <w:rPr>
+          <w:rFonts w:asciiTheme="minorHAnsi" w:eastAsiaTheme="minorHAnsi" w:hAnsiTheme="minorHAnsi" w:hint="eastAsia"/>
+          <w:sz w:val="24"/>
+        </w:rPr>
+        <w:t>通过对get</w:t>
       </w:r>
       <w:r>
         <w:rPr>
@@ -8084,16 +8830,7 @@
           <w:color w:val="000000"/>
           <w:sz w:val="24"/>
         </w:rPr>
-        <w:t>完成</w:t>
-      </w:r>
-      <w:r>
-        <w:rPr>
-          <w:rFonts w:asciiTheme="minorHAnsi" w:eastAsiaTheme="minorHAnsi" w:hAnsiTheme="minorHAnsi" w:hint="eastAsia"/>
-          <w:color w:val="000000"/>
-          <w:sz w:val="24"/>
-        </w:rPr>
-        <w:lastRenderedPageBreak/>
-        <w:t>对文件、键盘、图形界面输入的</w:t>
+        <w:t>完成对文件、键盘、图形界面输入的</w:t>
       </w:r>
       <w:r>
         <w:rPr>
@@ -8111,6 +8848,16 @@
         </w:rPr>
         <w:t>获取；</w:t>
       </w:r>
+    </w:p>
+    <w:p>
+      <w:pPr>
+        <w:ind w:firstLine="420"/>
+        <w:rPr>
+          <w:rFonts w:asciiTheme="minorHAnsi" w:eastAsiaTheme="minorHAnsi" w:hAnsiTheme="minorHAnsi"/>
+          <w:color w:val="000000"/>
+          <w:sz w:val="24"/>
+        </w:rPr>
+      </w:pPr>
       <w:r>
         <w:rPr>
           <w:rFonts w:asciiTheme="minorHAnsi" w:eastAsiaTheme="minorHAnsi" w:hAnsiTheme="minorHAnsi" w:hint="eastAsia"/>
@@ -8189,7 +8936,41 @@
           <w:color w:val="000000"/>
           <w:sz w:val="24"/>
         </w:rPr>
-        <w:t>获取；main最后通过</w:t>
+        <w:t>获取；</w:t>
+      </w:r>
+    </w:p>
+    <w:p>
+      <w:pPr>
+        <w:ind w:firstLine="420"/>
+        <w:rPr>
+          <w:rFonts w:asciiTheme="minorHAnsi" w:eastAsiaTheme="minorHAnsi" w:hAnsiTheme="minorHAnsi"/>
+          <w:color w:val="000000"/>
+          <w:sz w:val="24"/>
+        </w:rPr>
+      </w:pPr>
+      <w:r>
+        <w:rPr>
+          <w:rFonts w:asciiTheme="minorHAnsi" w:eastAsiaTheme="minorHAnsi" w:hAnsiTheme="minorHAnsi" w:hint="eastAsia"/>
+          <w:color w:val="000000"/>
+          <w:sz w:val="24"/>
+        </w:rPr>
+        <w:t>main</w:t>
+      </w:r>
+      <w:r>
+        <w:rPr>
+          <w:rFonts w:asciiTheme="minorHAnsi" w:eastAsiaTheme="minorHAnsi" w:hAnsiTheme="minorHAnsi" w:hint="eastAsia"/>
+          <w:color w:val="000000"/>
+          <w:sz w:val="24"/>
+        </w:rPr>
+        <w:t>再</w:t>
+      </w:r>
+      <w:r>
+        <w:rPr>
+          <w:rFonts w:asciiTheme="minorHAnsi" w:eastAsiaTheme="minorHAnsi" w:hAnsiTheme="minorHAnsi" w:hint="eastAsia"/>
+          <w:color w:val="000000"/>
+          <w:sz w:val="24"/>
+        </w:rPr>
+        <w:t>通过</w:t>
       </w:r>
       <w:r>
         <w:rPr>
@@ -8234,6 +9015,35 @@
         </w:rPr>
         <w:t>。</w:t>
       </w:r>
+    </w:p>
+    <w:p>
+      <w:pPr>
+        <w:ind w:firstLine="420"/>
+        <w:rPr>
+          <w:rFonts w:asciiTheme="minorHAnsi" w:eastAsiaTheme="minorHAnsi" w:hAnsiTheme="minorHAnsi" w:hint="eastAsia"/>
+          <w:color w:val="000000"/>
+          <w:sz w:val="24"/>
+        </w:rPr>
+      </w:pPr>
+      <w:r>
+        <w:rPr>
+          <w:rFonts w:asciiTheme="minorHAnsi" w:eastAsiaTheme="minorHAnsi" w:hAnsiTheme="minorHAnsi" w:hint="eastAsia"/>
+          <w:color w:val="000000"/>
+          <w:sz w:val="24"/>
+        </w:rPr>
+        <w:t>main最后通过对freeAll的调用，解放之前申请的内存。</w:t>
+      </w:r>
+      <w:bookmarkStart w:id="1" w:name="_GoBack"/>
+      <w:bookmarkEnd w:id="1"/>
+    </w:p>
+    <w:p>
+      <w:pPr>
+        <w:ind w:firstLine="420"/>
+        <w:rPr>
+          <w:rFonts w:asciiTheme="minorHAnsi" w:eastAsiaTheme="minorHAnsi" w:hAnsiTheme="minorHAnsi" w:hint="eastAsia"/>
+          <w:sz w:val="24"/>
+        </w:rPr>
+      </w:pPr>
     </w:p>
     <w:p>
       <w:pPr>
@@ -8249,6 +9059,7 @@
           <w:rFonts w:asciiTheme="minorHAnsi" w:eastAsiaTheme="minorHAnsi" w:hAnsiTheme="minorHAnsi" w:hint="eastAsia"/>
           <w:sz w:val="32"/>
         </w:rPr>
+        <w:lastRenderedPageBreak/>
         <w:t>3</w:t>
       </w:r>
       <w:r>
@@ -8461,7 +9272,6 @@
           <w:rFonts w:asciiTheme="minorHAnsi" w:eastAsiaTheme="minorHAnsi" w:hAnsiTheme="minorHAnsi" w:hint="eastAsia"/>
           <w:sz w:val="24"/>
         </w:rPr>
-        <w:lastRenderedPageBreak/>
         <w:t>例如，假设当前有两个工件需要加工，分别用1和2表示，每个工件有两个加工步骤（工件编号出现次数代表该工件的加工步骤数），则下图就表示了该情形下所有染色体排列所形成的种群。</w:t>
       </w:r>
     </w:p>
@@ -8480,6 +9290,7 @@
           <w:color w:val="666666"/>
           <w:sz w:val="24"/>
         </w:rPr>
+        <w:lastRenderedPageBreak/>
         <w:drawing>
           <wp:inline distT="0" distB="0" distL="0" distR="0" wp14:anchorId="0A7B61F7" wp14:editId="3A69FA33">
             <wp:extent cx="3550920" cy="1458595"/>
@@ -8697,8 +9508,15 @@
           <w:rFonts w:asciiTheme="minorHAnsi" w:eastAsiaTheme="minorHAnsi" w:hAnsiTheme="minorHAnsi" w:hint="eastAsia"/>
           <w:sz w:val="24"/>
         </w:rPr>
+        <w:t>交叉是遗传算法中的一个重要操作，他的目的是从两条染色体中各自取出一部分来组合成一条新的染色体，交叉操作是遗传算法中决定全局搜索能力的主要因素。交叉操作的思想是保留并充分利用已知的优良模式，使得交叉操作向进化</w:t>
+      </w:r>
+      <w:r>
+        <w:rPr>
+          <w:rFonts w:asciiTheme="minorHAnsi" w:eastAsiaTheme="minorHAnsi" w:hAnsiTheme="minorHAnsi" w:hint="eastAsia"/>
+          <w:sz w:val="24"/>
+        </w:rPr>
         <w:lastRenderedPageBreak/>
-        <w:t>交叉是遗传算法中的一个重要操作，他的目的是从两条染色体中各自取出一部分来组合成一条新的染色体，交叉操作是遗传算法中决定全局搜索能力的主要因素。交叉操作的思想是保留并充分利用已知的优良模式，使得交叉操作向进化的方向前进。</w:t>
+        <w:t>的方向前进。</w:t>
       </w:r>
     </w:p>
     <w:p>
@@ -9124,15 +9942,7 @@
                 <w:rFonts w:eastAsiaTheme="minorHAnsi" w:hint="eastAsia"/>
                 <w:sz w:val="24"/>
               </w:rPr>
-              <w:t>传入染色体数组，以及需要进行交叉操作的两条</w:t>
-            </w:r>
-            <w:r>
-              <w:rPr>
-                <w:rFonts w:eastAsiaTheme="minorHAnsi" w:hint="eastAsia"/>
-                <w:sz w:val="24"/>
-              </w:rPr>
-              <w:lastRenderedPageBreak/>
-              <w:t>染色体编号</w:t>
+              <w:t>传入染色体数组，以及需要进行交叉操作的两条染色体编号</w:t>
             </w:r>
           </w:p>
         </w:tc>
@@ -9154,7 +9964,6 @@
                 <w:rFonts w:eastAsiaTheme="minorHAnsi"/>
                 <w:sz w:val="24"/>
               </w:rPr>
-              <w:lastRenderedPageBreak/>
               <w:t xml:space="preserve">void </w:t>
             </w:r>
             <w:r>
@@ -9209,7 +10018,15 @@
                 <w:rFonts w:eastAsiaTheme="minorHAnsi" w:hint="eastAsia"/>
                 <w:sz w:val="24"/>
               </w:rPr>
-              <w:t>传入染色体数组，以及需要进行变异操作的一条染色体编号</w:t>
+              <w:t>传入染色体数组，以及需要进行变异操作的一条</w:t>
+            </w:r>
+            <w:r>
+              <w:rPr>
+                <w:rFonts w:eastAsiaTheme="minorHAnsi" w:hint="eastAsia"/>
+                <w:sz w:val="24"/>
+              </w:rPr>
+              <w:lastRenderedPageBreak/>
+              <w:t>染色体编号</w:t>
             </w:r>
           </w:p>
         </w:tc>
@@ -9231,6 +10048,7 @@
                 <w:rFonts w:eastAsiaTheme="minorHAnsi" w:hint="eastAsia"/>
                 <w:sz w:val="24"/>
               </w:rPr>
+              <w:lastRenderedPageBreak/>
               <w:t>MACHINEPTR</w:t>
             </w:r>
             <w:r>
@@ -10855,7 +11673,7 @@
 </file>
 
 <file path=customXml/itemProps1.xml><?xml version="1.0" encoding="utf-8"?>
-<ds:datastoreItem xmlns:ds="http://schemas.openxmlformats.org/officeDocument/2006/customXml" ds:itemID="{62C865F2-AD9C-4A23-BA83-D303B33A3F92}">
+<ds:datastoreItem xmlns:ds="http://schemas.openxmlformats.org/officeDocument/2006/customXml" ds:itemID="{B9D73131-93DD-4234-BB9B-31966F7B7E27}">
   <ds:schemaRefs>
     <ds:schemaRef ds:uri="http://schemas.openxmlformats.org/officeDocument/2006/bibliography"/>
   </ds:schemaRefs>

</xml_diff>